<commit_message>
Adicionando ClienteDAO e realizando pequenos ajustes no DAO
</commit_message>
<xml_diff>
--- a/MercadoETEC/adicionais/modelagemDB/ModelagemDB.docx
+++ b/MercadoETEC/adicionais/modelagemDB/ModelagemDB.docx
@@ -118,20 +118,16 @@
     <w:p>
       <w:pPr>
         <w:pStyle w:val="SemEspaamento"/>
-        <w:rPr>
-          <w:lang w:val="en-US"/>
-        </w:rPr>
-      </w:pPr>
-      <w:r>
-        <w:rPr>
-          <w:lang w:val="en-US"/>
-        </w:rPr>
-        <w:t>CREATE TABLE Endereco</w:t>
-      </w:r>
-      <w:r>
-        <w:rPr>
-          <w:lang w:val="en-US"/>
-        </w:rPr>
+      </w:pPr>
+      <w:r>
+        <w:t xml:space="preserve">CREATE TABLE </w:t>
+      </w:r>
+      <w:proofErr w:type="spellStart"/>
+      <w:r>
+        <w:t>Endereco</w:t>
+      </w:r>
+      <w:proofErr w:type="spellEnd"/>
+      <w:r>
         <w:t xml:space="preserve"> (</w:t>
       </w:r>
     </w:p>
@@ -143,10 +139,13 @@
         </w:rPr>
       </w:pPr>
       <w:r>
-        <w:rPr>
-          <w:lang w:val="en-US"/>
-        </w:rPr>
-        <w:t xml:space="preserve">    id</w:t>
+        <w:t xml:space="preserve">    </w:t>
+      </w:r>
+      <w:r>
+        <w:rPr>
+          <w:lang w:val="en-US"/>
+        </w:rPr>
+        <w:t>id</w:t>
       </w:r>
       <w:r>
         <w:rPr>
@@ -160,6 +159,9 @@
         <w:pStyle w:val="SemEspaamento"/>
       </w:pPr>
       <w:r>
+        <w:rPr>
+          <w:lang w:val="en-US"/>
+        </w:rPr>
         <w:t xml:space="preserve">    </w:t>
       </w:r>
       <w:r>
@@ -347,6 +349,9 @@
         <w:pStyle w:val="SemEspaamento"/>
       </w:pPr>
       <w:r>
+        <w:rPr>
+          <w:lang w:val="en-US"/>
+        </w:rPr>
         <w:t xml:space="preserve">    </w:t>
       </w:r>
       <w:proofErr w:type="spellStart"/>
@@ -419,17 +424,226 @@
         </w:rPr>
       </w:pPr>
       <w:r>
-        <w:rPr>
-          <w:lang w:val="en-US"/>
-        </w:rPr>
+        <w:t xml:space="preserve">    </w:t>
+      </w:r>
+      <w:r>
+        <w:rPr>
+          <w:lang w:val="en-US"/>
+        </w:rPr>
+        <w:t xml:space="preserve">CONSTRAINT </w:t>
+      </w:r>
+      <w:proofErr w:type="spellStart"/>
+      <w:r>
+        <w:rPr>
+          <w:lang w:val="en-US"/>
+        </w:rPr>
+        <w:t>pk_pessoa</w:t>
+      </w:r>
+      <w:proofErr w:type="spellEnd"/>
+      <w:r>
+        <w:rPr>
+          <w:lang w:val="en-US"/>
+        </w:rPr>
+        <w:t xml:space="preserve"> PRIMARY KEY (id),</w:t>
+      </w:r>
+    </w:p>
+    <w:p>
+      <w:pPr>
+        <w:pStyle w:val="SemEspaamento"/>
+      </w:pPr>
+      <w:r>
+        <w:rPr>
+          <w:lang w:val="en-US"/>
+        </w:rPr>
+        <w:t xml:space="preserve">    </w:t>
+      </w:r>
+      <w:r>
+        <w:t xml:space="preserve">CONSTRAINT </w:t>
+      </w:r>
+      <w:proofErr w:type="spellStart"/>
+      <w:r>
+        <w:t>fk_pessoa_idEndereco</w:t>
+      </w:r>
+      <w:proofErr w:type="spellEnd"/>
+      <w:r>
+        <w:t xml:space="preserve"> FOREIGN KEY(</w:t>
+      </w:r>
+      <w:proofErr w:type="spellStart"/>
+      <w:r>
+        <w:t>idEndereco</w:t>
+      </w:r>
+      <w:proofErr w:type="spellEnd"/>
+      <w:r>
+        <w:t xml:space="preserve">) REFERENCES </w:t>
+      </w:r>
+      <w:proofErr w:type="spellStart"/>
+      <w:r>
+        <w:t>Endereco</w:t>
+      </w:r>
+      <w:proofErr w:type="spellEnd"/>
+      <w:r>
+        <w:t>(id),</w:t>
+      </w:r>
+    </w:p>
+    <w:p>
+      <w:pPr>
+        <w:pStyle w:val="SemEspaamento"/>
+      </w:pPr>
+      <w:r>
         <w:t xml:space="preserve">    CONSTRAINT </w:t>
       </w:r>
       <w:proofErr w:type="spellStart"/>
       <w:r>
-        <w:rPr>
-          <w:lang w:val="en-US"/>
-        </w:rPr>
-        <w:t>pk_pessoa</w:t>
+        <w:t>un_pessoa_cpf</w:t>
+      </w:r>
+      <w:proofErr w:type="spellEnd"/>
+      <w:r>
+        <w:t xml:space="preserve"> UNIQUE(</w:t>
+      </w:r>
+      <w:proofErr w:type="spellStart"/>
+      <w:r>
+        <w:t>cpf</w:t>
+      </w:r>
+      <w:proofErr w:type="spellEnd"/>
+      <w:r>
+        <w:t>)</w:t>
+      </w:r>
+    </w:p>
+    <w:p>
+      <w:pPr>
+        <w:pStyle w:val="SemEspaamento"/>
+      </w:pPr>
+      <w:r>
+        <w:t>);</w:t>
+      </w:r>
+    </w:p>
+    <w:p>
+      <w:pPr>
+        <w:pStyle w:val="SemEspaamento"/>
+      </w:pPr>
+    </w:p>
+    <w:p>
+      <w:pPr>
+        <w:pStyle w:val="SemEspaamento"/>
+        <w:rPr>
+          <w:color w:val="00B050"/>
+        </w:rPr>
+      </w:pPr>
+      <w:r>
+        <w:rPr>
+          <w:color w:val="00B050"/>
+        </w:rPr>
+        <w:t>//</w:t>
+      </w:r>
+      <w:r>
+        <w:rPr>
+          <w:color w:val="00B050"/>
+        </w:rPr>
+        <w:t>Criação da tabela</w:t>
+      </w:r>
+      <w:r>
+        <w:rPr>
+          <w:color w:val="00B050"/>
+        </w:rPr>
+        <w:t xml:space="preserve"> </w:t>
+      </w:r>
+      <w:r>
+        <w:rPr>
+          <w:color w:val="00B050"/>
+        </w:rPr>
+        <w:t>cliente</w:t>
+      </w:r>
+    </w:p>
+    <w:p>
+      <w:pPr>
+        <w:pStyle w:val="SemEspaamento"/>
+      </w:pPr>
+      <w:r>
+        <w:t>CREATE TABLE Cliente (</w:t>
+      </w:r>
+    </w:p>
+    <w:p>
+      <w:pPr>
+        <w:pStyle w:val="SemEspaamento"/>
+        <w:rPr>
+          <w:lang w:val="en-US"/>
+        </w:rPr>
+      </w:pPr>
+      <w:r>
+        <w:rPr>
+          <w:lang w:val="en-US"/>
+        </w:rPr>
+        <w:t xml:space="preserve">    </w:t>
+      </w:r>
+      <w:r>
+        <w:rPr>
+          <w:lang w:val="en-US"/>
+        </w:rPr>
+        <w:t>id</w:t>
+      </w:r>
+      <w:r>
+        <w:rPr>
+          <w:lang w:val="en-US"/>
+        </w:rPr>
+        <w:t xml:space="preserve"> INT NOT NULL</w:t>
+      </w:r>
+      <w:r>
+        <w:rPr>
+          <w:lang w:val="en-US"/>
+        </w:rPr>
+        <w:t>,</w:t>
+      </w:r>
+    </w:p>
+    <w:p>
+      <w:pPr>
+        <w:pStyle w:val="SemEspaamento"/>
+        <w:rPr>
+          <w:lang w:val="en-US"/>
+        </w:rPr>
+      </w:pPr>
+      <w:r>
+        <w:rPr>
+          <w:lang w:val="en-US"/>
+        </w:rPr>
+        <w:t xml:space="preserve">    email VARCHAR(32),</w:t>
+      </w:r>
+    </w:p>
+    <w:p>
+      <w:pPr>
+        <w:pStyle w:val="SemEspaamento"/>
+      </w:pPr>
+    </w:p>
+    <w:p>
+      <w:pPr>
+        <w:pStyle w:val="SemEspaamento"/>
+        <w:rPr>
+          <w:lang w:val="en-US"/>
+        </w:rPr>
+      </w:pPr>
+      <w:r>
+        <w:rPr>
+          <w:lang w:val="en-US"/>
+        </w:rPr>
+        <w:t xml:space="preserve">    </w:t>
+      </w:r>
+      <w:r>
+        <w:rPr>
+          <w:lang w:val="en-US"/>
+        </w:rPr>
+        <w:t xml:space="preserve">CONSTRAINT </w:t>
+      </w:r>
+      <w:proofErr w:type="spellStart"/>
+      <w:r>
+        <w:rPr>
+          <w:lang w:val="en-US"/>
+        </w:rPr>
+        <w:t>pk_</w:t>
+      </w:r>
+      <w:r>
+        <w:rPr>
+          <w:lang w:val="en-US"/>
+        </w:rPr>
+        <w:t>cliente</w:t>
       </w:r>
       <w:proofErr w:type="spellEnd"/>
       <w:r>
@@ -450,6 +664,64 @@
         <w:rPr>
           <w:lang w:val="en-US"/>
         </w:rPr>
+        <w:t xml:space="preserve">    </w:t>
+      </w:r>
+      <w:r>
+        <w:rPr>
+          <w:lang w:val="en-US"/>
+        </w:rPr>
+        <w:t xml:space="preserve">CONSTRAINT </w:t>
+      </w:r>
+      <w:proofErr w:type="spellStart"/>
+      <w:r>
+        <w:rPr>
+          <w:lang w:val="en-US"/>
+        </w:rPr>
+        <w:t>fk_cliente_id</w:t>
+      </w:r>
+      <w:proofErr w:type="spellEnd"/>
+      <w:r>
+        <w:rPr>
+          <w:lang w:val="en-US"/>
+        </w:rPr>
+        <w:t xml:space="preserve"> FOREIGN KEY(</w:t>
+      </w:r>
+      <w:r>
+        <w:rPr>
+          <w:lang w:val="en-US"/>
+        </w:rPr>
+        <w:t>id</w:t>
+      </w:r>
+      <w:r>
+        <w:rPr>
+          <w:lang w:val="en-US"/>
+        </w:rPr>
+        <w:t xml:space="preserve">) REFERENCES </w:t>
+      </w:r>
+      <w:r>
+        <w:rPr>
+          <w:lang w:val="en-US"/>
+        </w:rPr>
+        <w:t>Pessoa</w:t>
+      </w:r>
+      <w:r>
+        <w:rPr>
+          <w:lang w:val="en-US"/>
+        </w:rPr>
+        <w:t>(id),</w:t>
+      </w:r>
+    </w:p>
+    <w:p>
+      <w:pPr>
+        <w:pStyle w:val="SemEspaamento"/>
+        <w:rPr>
+          <w:lang w:val="en-US"/>
+        </w:rPr>
+      </w:pPr>
+      <w:r>
+        <w:rPr>
+          <w:lang w:val="en-US"/>
+        </w:rPr>
         <w:t xml:space="preserve">    CONSTRAINT </w:t>
       </w:r>
       <w:proofErr w:type="spellStart"/>
@@ -457,70 +729,26 @@
         <w:rPr>
           <w:lang w:val="en-US"/>
         </w:rPr>
-        <w:t>fk_pessoa_idEndereco</w:t>
-      </w:r>
-      <w:proofErr w:type="spellEnd"/>
-      <w:r>
-        <w:rPr>
-          <w:lang w:val="en-US"/>
-        </w:rPr>
-        <w:t xml:space="preserve"> FOREIGN KEY(</w:t>
-      </w:r>
-      <w:proofErr w:type="spellStart"/>
-      <w:r>
-        <w:rPr>
-          <w:lang w:val="en-US"/>
-        </w:rPr>
-        <w:t>idEndereco</w:t>
-      </w:r>
-      <w:proofErr w:type="spellEnd"/>
-      <w:r>
-        <w:rPr>
-          <w:lang w:val="en-US"/>
-        </w:rPr>
-        <w:t>) REFERENCES Endereco(id),</w:t>
-      </w:r>
-    </w:p>
-    <w:p>
-      <w:pPr>
-        <w:pStyle w:val="SemEspaamento"/>
-        <w:rPr>
-          <w:lang w:val="en-US"/>
-        </w:rPr>
-      </w:pPr>
-      <w:r>
-        <w:rPr>
-          <w:lang w:val="en-US"/>
-        </w:rPr>
-        <w:t xml:space="preserve">    CONSTRAINT </w:t>
-      </w:r>
-      <w:proofErr w:type="spellStart"/>
-      <w:r>
-        <w:rPr>
-          <w:lang w:val="en-US"/>
-        </w:rPr>
-        <w:t>un_pessoa_cpf</w:t>
-      </w:r>
-      <w:proofErr w:type="spellEnd"/>
-      <w:r>
-        <w:rPr>
-          <w:lang w:val="en-US"/>
-        </w:rPr>
-        <w:t xml:space="preserve"> UNIQUE(</w:t>
-      </w:r>
-      <w:proofErr w:type="spellStart"/>
-      <w:r>
-        <w:rPr>
-          <w:lang w:val="en-US"/>
-        </w:rPr>
-        <w:t>cpf</w:t>
-      </w:r>
-      <w:proofErr w:type="spellEnd"/>
-      <w:r>
-        <w:rPr>
-          <w:lang w:val="en-US"/>
-        </w:rPr>
-        <w:t>)</w:t>
+        <w:t>un_</w:t>
+      </w:r>
+      <w:r>
+        <w:rPr>
+          <w:lang w:val="en-US"/>
+        </w:rPr>
+        <w:t>cliente</w:t>
+      </w:r>
+      <w:r>
+        <w:rPr>
+          <w:lang w:val="en-US"/>
+        </w:rPr>
+        <w:t>_email</w:t>
+      </w:r>
+      <w:proofErr w:type="spellEnd"/>
+      <w:r>
+        <w:rPr>
+          <w:lang w:val="en-US"/>
+        </w:rPr>
+        <w:t xml:space="preserve"> UNIQUE(email)</w:t>
       </w:r>
     </w:p>
     <w:p>
@@ -539,97 +767,6 @@
     <w:p>
       <w:pPr>
         <w:pStyle w:val="SemEspaamento"/>
-        <w:rPr>
-          <w:color w:val="00B050"/>
-        </w:rPr>
-      </w:pPr>
-    </w:p>
-    <w:p>
-      <w:pPr>
-        <w:pStyle w:val="SemEspaamento"/>
-        <w:rPr>
-          <w:color w:val="00B050"/>
-        </w:rPr>
-      </w:pPr>
-    </w:p>
-    <w:p>
-      <w:pPr>
-        <w:pStyle w:val="SemEspaamento"/>
-        <w:rPr>
-          <w:color w:val="00B050"/>
-        </w:rPr>
-      </w:pPr>
-    </w:p>
-    <w:p>
-      <w:pPr>
-        <w:pStyle w:val="SemEspaamento"/>
-        <w:rPr>
-          <w:color w:val="00B050"/>
-        </w:rPr>
-      </w:pPr>
-    </w:p>
-    <w:p>
-      <w:pPr>
-        <w:pStyle w:val="SemEspaamento"/>
-        <w:rPr>
-          <w:color w:val="00B050"/>
-        </w:rPr>
-      </w:pPr>
-    </w:p>
-    <w:p>
-      <w:pPr>
-        <w:pStyle w:val="SemEspaamento"/>
-        <w:rPr>
-          <w:color w:val="00B050"/>
-        </w:rPr>
-      </w:pPr>
-    </w:p>
-    <w:p>
-      <w:pPr>
-        <w:pStyle w:val="SemEspaamento"/>
-        <w:rPr>
-          <w:color w:val="00B050"/>
-        </w:rPr>
-      </w:pPr>
-    </w:p>
-    <w:p>
-      <w:pPr>
-        <w:pStyle w:val="SemEspaamento"/>
-        <w:rPr>
-          <w:color w:val="00B050"/>
-        </w:rPr>
-      </w:pPr>
-    </w:p>
-    <w:p>
-      <w:pPr>
-        <w:pStyle w:val="SemEspaamento"/>
-        <w:rPr>
-          <w:color w:val="00B050"/>
-        </w:rPr>
-      </w:pPr>
-    </w:p>
-    <w:p>
-      <w:pPr>
-        <w:pStyle w:val="SemEspaamento"/>
-        <w:rPr>
-          <w:color w:val="00B050"/>
-        </w:rPr>
-      </w:pPr>
-    </w:p>
-    <w:p>
-      <w:pPr>
-        <w:pStyle w:val="SemEspaamento"/>
-        <w:rPr>
-          <w:color w:val="00B050"/>
-        </w:rPr>
-      </w:pPr>
-    </w:p>
-    <w:p>
-      <w:pPr>
-        <w:pStyle w:val="SemEspaamento"/>
-        <w:rPr>
-          <w:color w:val="00B050"/>
-        </w:rPr>
       </w:pPr>
     </w:p>
     <w:p>
@@ -980,6 +1117,9 @@
         <w:pStyle w:val="SemEspaamento"/>
       </w:pPr>
       <w:r>
+        <w:rPr>
+          <w:lang w:val="en-US"/>
+        </w:rPr>
         <w:tab/>
       </w:r>
       <w:proofErr w:type="spellStart"/>
@@ -1086,7 +1226,10 @@
         <w:pStyle w:val="SemEspaamento"/>
       </w:pPr>
       <w:r>
-        <w:t xml:space="preserve">    INSERT INTO </w:t>
+        <w:t xml:space="preserve">    </w:t>
+      </w:r>
+      <w:r>
+        <w:t xml:space="preserve">INSERT INTO </w:t>
       </w:r>
       <w:proofErr w:type="spellStart"/>
       <w:r>
@@ -1176,21 +1319,21 @@
         <w:rPr>
           <w:lang w:val="en-US"/>
         </w:rPr>
-        <w:t xml:space="preserve">SELECT LAST_INSERT_ID() AS </w:t>
-      </w:r>
-      <w:proofErr w:type="spellStart"/>
-      <w:r>
-        <w:rPr>
-          <w:lang w:val="en-US"/>
-        </w:rPr>
-        <w:t>ultimoId</w:t>
-      </w:r>
-      <w:proofErr w:type="spellEnd"/>
-      <w:r>
-        <w:rPr>
-          <w:lang w:val="en-US"/>
-        </w:rPr>
-        <w:t>;</w:t>
+        <w:t xml:space="preserve">SELECT * FROM </w:t>
+      </w:r>
+      <w:proofErr w:type="spellStart"/>
+      <w:r>
+        <w:rPr>
+          <w:lang w:val="en-US"/>
+        </w:rPr>
+        <w:t>Endereco</w:t>
+      </w:r>
+      <w:proofErr w:type="spellEnd"/>
+      <w:r>
+        <w:rPr>
+          <w:lang w:val="en-US"/>
+        </w:rPr>
+        <w:t xml:space="preserve"> WHERE id = LAST_INSERT_ID();</w:t>
       </w:r>
     </w:p>
     <w:p>
@@ -1221,6 +1364,648 @@
       <w:r>
         <w:t>DELIMITER ;</w:t>
       </w:r>
+    </w:p>
+    <w:p>
+      <w:pPr>
+        <w:pStyle w:val="SemEspaamento"/>
+      </w:pPr>
+    </w:p>
+    <w:p>
+      <w:pPr>
+        <w:pStyle w:val="SemEspaamento"/>
+      </w:pPr>
+    </w:p>
+    <w:p>
+      <w:pPr>
+        <w:pStyle w:val="SemEspaamento"/>
+      </w:pPr>
+    </w:p>
+    <w:p>
+      <w:pPr>
+        <w:pStyle w:val="SemEspaamento"/>
+      </w:pPr>
+    </w:p>
+    <w:p>
+      <w:pPr>
+        <w:pStyle w:val="SemEspaamento"/>
+      </w:pPr>
+    </w:p>
+    <w:p>
+      <w:pPr>
+        <w:pStyle w:val="SemEspaamento"/>
+      </w:pPr>
+    </w:p>
+    <w:p>
+      <w:pPr>
+        <w:pStyle w:val="SemEspaamento"/>
+      </w:pPr>
+    </w:p>
+    <w:p>
+      <w:pPr>
+        <w:pStyle w:val="SemEspaamento"/>
+      </w:pPr>
+    </w:p>
+    <w:p>
+      <w:pPr>
+        <w:pStyle w:val="SemEspaamento"/>
+      </w:pPr>
+    </w:p>
+    <w:p>
+      <w:pPr>
+        <w:pStyle w:val="SemEspaamento"/>
+      </w:pPr>
+    </w:p>
+    <w:p>
+      <w:pPr>
+        <w:pStyle w:val="SemEspaamento"/>
+      </w:pPr>
+    </w:p>
+    <w:p>
+      <w:pPr>
+        <w:pStyle w:val="SemEspaamento"/>
+      </w:pPr>
+    </w:p>
+    <w:p>
+      <w:pPr>
+        <w:pStyle w:val="SemEspaamento"/>
+      </w:pPr>
+    </w:p>
+    <w:p>
+      <w:pPr>
+        <w:pStyle w:val="SemEspaamento"/>
+        <w:rPr>
+          <w:color w:val="00B050"/>
+        </w:rPr>
+      </w:pPr>
+    </w:p>
+    <w:p>
+      <w:pPr>
+        <w:pStyle w:val="SemEspaamento"/>
+        <w:rPr>
+          <w:color w:val="00B050"/>
+        </w:rPr>
+      </w:pPr>
+    </w:p>
+    <w:p>
+      <w:pPr>
+        <w:pStyle w:val="SemEspaamento"/>
+        <w:rPr>
+          <w:color w:val="00B050"/>
+        </w:rPr>
+      </w:pPr>
+    </w:p>
+    <w:p>
+      <w:pPr>
+        <w:pStyle w:val="SemEspaamento"/>
+        <w:rPr>
+          <w:color w:val="00B050"/>
+        </w:rPr>
+      </w:pPr>
+    </w:p>
+    <w:p>
+      <w:pPr>
+        <w:pStyle w:val="SemEspaamento"/>
+        <w:rPr>
+          <w:color w:val="00B050"/>
+        </w:rPr>
+      </w:pPr>
+    </w:p>
+    <w:p>
+      <w:pPr>
+        <w:pStyle w:val="SemEspaamento"/>
+        <w:rPr>
+          <w:color w:val="00B050"/>
+        </w:rPr>
+      </w:pPr>
+    </w:p>
+    <w:p>
+      <w:pPr>
+        <w:pStyle w:val="SemEspaamento"/>
+        <w:rPr>
+          <w:color w:val="00B050"/>
+        </w:rPr>
+      </w:pPr>
+    </w:p>
+    <w:p>
+      <w:pPr>
+        <w:pStyle w:val="SemEspaamento"/>
+        <w:rPr>
+          <w:color w:val="00B050"/>
+        </w:rPr>
+      </w:pPr>
+    </w:p>
+    <w:p>
+      <w:pPr>
+        <w:pStyle w:val="SemEspaamento"/>
+        <w:rPr>
+          <w:color w:val="00B050"/>
+        </w:rPr>
+      </w:pPr>
+    </w:p>
+    <w:p>
+      <w:pPr>
+        <w:pStyle w:val="SemEspaamento"/>
+        <w:rPr>
+          <w:color w:val="00B050"/>
+        </w:rPr>
+      </w:pPr>
+    </w:p>
+    <w:p>
+      <w:pPr>
+        <w:pStyle w:val="SemEspaamento"/>
+        <w:rPr>
+          <w:color w:val="00B050"/>
+        </w:rPr>
+      </w:pPr>
+    </w:p>
+    <w:p>
+      <w:pPr>
+        <w:pStyle w:val="SemEspaamento"/>
+        <w:rPr>
+          <w:color w:val="00B050"/>
+        </w:rPr>
+      </w:pPr>
+      <w:r>
+        <w:rPr>
+          <w:color w:val="00B050"/>
+        </w:rPr>
+        <w:lastRenderedPageBreak/>
+        <w:t>//</w:t>
+      </w:r>
+      <w:proofErr w:type="spellStart"/>
+      <w:r>
+        <w:rPr>
+          <w:color w:val="00B050"/>
+        </w:rPr>
+        <w:t>Procedure</w:t>
+      </w:r>
+      <w:proofErr w:type="spellEnd"/>
+      <w:r>
+        <w:rPr>
+          <w:color w:val="00B050"/>
+        </w:rPr>
+        <w:t xml:space="preserve"> </w:t>
+      </w:r>
+      <w:proofErr w:type="spellStart"/>
+      <w:r>
+        <w:rPr>
+          <w:color w:val="00B050"/>
+        </w:rPr>
+        <w:t>responsavel</w:t>
+      </w:r>
+      <w:proofErr w:type="spellEnd"/>
+      <w:r>
+        <w:rPr>
+          <w:color w:val="00B050"/>
+        </w:rPr>
+        <w:t xml:space="preserve"> por inserir uma pessoa e logo após associar essa pessoa a um cliente</w:t>
+      </w:r>
+    </w:p>
+    <w:p>
+      <w:pPr>
+        <w:pStyle w:val="SemEspaamento"/>
+        <w:rPr>
+          <w:lang w:val="en-US"/>
+        </w:rPr>
+      </w:pPr>
+      <w:r>
+        <w:rPr>
+          <w:lang w:val="en-US"/>
+        </w:rPr>
+        <w:t>USE `</w:t>
+      </w:r>
+      <w:proofErr w:type="spellStart"/>
+      <w:r>
+        <w:rPr>
+          <w:lang w:val="en-US"/>
+        </w:rPr>
+        <w:t>mercadoetec</w:t>
+      </w:r>
+      <w:proofErr w:type="spellEnd"/>
+      <w:r>
+        <w:rPr>
+          <w:lang w:val="en-US"/>
+        </w:rPr>
+        <w:t>`;</w:t>
+      </w:r>
+    </w:p>
+    <w:p>
+      <w:pPr>
+        <w:pStyle w:val="SemEspaamento"/>
+        <w:rPr>
+          <w:lang w:val="en-US"/>
+        </w:rPr>
+      </w:pPr>
+      <w:r>
+        <w:rPr>
+          <w:lang w:val="en-US"/>
+        </w:rPr>
+        <w:t>DROP procedure IF EXISTS `</w:t>
+      </w:r>
+      <w:proofErr w:type="spellStart"/>
+      <w:r>
+        <w:rPr>
+          <w:lang w:val="en-US"/>
+        </w:rPr>
+        <w:t>sp_pessoa_insert</w:t>
+      </w:r>
+      <w:proofErr w:type="spellEnd"/>
+      <w:r>
+        <w:rPr>
+          <w:lang w:val="en-US"/>
+        </w:rPr>
+        <w:t>`;</w:t>
+      </w:r>
+    </w:p>
+    <w:p>
+      <w:pPr>
+        <w:pStyle w:val="SemEspaamento"/>
+        <w:rPr>
+          <w:lang w:val="en-US"/>
+        </w:rPr>
+      </w:pPr>
+    </w:p>
+    <w:p>
+      <w:pPr>
+        <w:pStyle w:val="SemEspaamento"/>
+        <w:rPr>
+          <w:lang w:val="en-US"/>
+        </w:rPr>
+      </w:pPr>
+      <w:r>
+        <w:rPr>
+          <w:lang w:val="en-US"/>
+        </w:rPr>
+        <w:t>DELIMITER $$</w:t>
+      </w:r>
+    </w:p>
+    <w:p>
+      <w:pPr>
+        <w:pStyle w:val="SemEspaamento"/>
+        <w:rPr>
+          <w:lang w:val="en-US"/>
+        </w:rPr>
+      </w:pPr>
+    </w:p>
+    <w:p>
+      <w:pPr>
+        <w:pStyle w:val="SemEspaamento"/>
+        <w:rPr>
+          <w:lang w:val="en-US"/>
+        </w:rPr>
+      </w:pPr>
+      <w:r>
+        <w:rPr>
+          <w:lang w:val="en-US"/>
+        </w:rPr>
+        <w:t>USE `</w:t>
+      </w:r>
+      <w:proofErr w:type="spellStart"/>
+      <w:r>
+        <w:rPr>
+          <w:lang w:val="en-US"/>
+        </w:rPr>
+        <w:t>mercadoetec</w:t>
+      </w:r>
+      <w:proofErr w:type="spellEnd"/>
+      <w:r>
+        <w:rPr>
+          <w:lang w:val="en-US"/>
+        </w:rPr>
+        <w:t>`$$</w:t>
+      </w:r>
+    </w:p>
+    <w:p>
+      <w:pPr>
+        <w:pStyle w:val="SemEspaamento"/>
+        <w:rPr>
+          <w:lang w:val="en-US"/>
+        </w:rPr>
+      </w:pPr>
+      <w:r>
+        <w:rPr>
+          <w:lang w:val="en-US"/>
+        </w:rPr>
+        <w:t xml:space="preserve">CREATE PROCEDURE </w:t>
+      </w:r>
+      <w:proofErr w:type="spellStart"/>
+      <w:r>
+        <w:rPr>
+          <w:lang w:val="en-US"/>
+        </w:rPr>
+        <w:t>sp_pessoa_insert</w:t>
+      </w:r>
+      <w:proofErr w:type="spellEnd"/>
+      <w:r>
+        <w:rPr>
+          <w:lang w:val="en-US"/>
+        </w:rPr>
+        <w:t>(</w:t>
+      </w:r>
+    </w:p>
+    <w:p>
+      <w:pPr>
+        <w:pStyle w:val="SemEspaamento"/>
+        <w:rPr>
+          <w:lang w:val="en-US"/>
+        </w:rPr>
+      </w:pPr>
+      <w:r>
+        <w:rPr>
+          <w:lang w:val="en-US"/>
+        </w:rPr>
+        <w:tab/>
+      </w:r>
+      <w:proofErr w:type="spellStart"/>
+      <w:r>
+        <w:rPr>
+          <w:lang w:val="en-US"/>
+        </w:rPr>
+        <w:t>pcpf</w:t>
+      </w:r>
+      <w:proofErr w:type="spellEnd"/>
+      <w:r>
+        <w:rPr>
+          <w:lang w:val="en-US"/>
+        </w:rPr>
+        <w:t xml:space="preserve"> VARCHAR(32),</w:t>
+      </w:r>
+    </w:p>
+    <w:p>
+      <w:pPr>
+        <w:pStyle w:val="SemEspaamento"/>
+        <w:rPr>
+          <w:lang w:val="en-US"/>
+        </w:rPr>
+      </w:pPr>
+      <w:r>
+        <w:rPr>
+          <w:lang w:val="en-US"/>
+        </w:rPr>
+        <w:tab/>
+      </w:r>
+      <w:proofErr w:type="spellStart"/>
+      <w:r>
+        <w:rPr>
+          <w:lang w:val="en-US"/>
+        </w:rPr>
+        <w:t>pnome</w:t>
+      </w:r>
+      <w:proofErr w:type="spellEnd"/>
+      <w:r>
+        <w:rPr>
+          <w:lang w:val="en-US"/>
+        </w:rPr>
+        <w:t xml:space="preserve"> VARCHAR(64),</w:t>
+      </w:r>
+    </w:p>
+    <w:p>
+      <w:pPr>
+        <w:pStyle w:val="SemEspaamento"/>
+        <w:rPr>
+          <w:lang w:val="en-US"/>
+        </w:rPr>
+      </w:pPr>
+      <w:r>
+        <w:rPr>
+          <w:lang w:val="en-US"/>
+        </w:rPr>
+        <w:tab/>
+      </w:r>
+      <w:proofErr w:type="spellStart"/>
+      <w:r>
+        <w:rPr>
+          <w:lang w:val="en-US"/>
+        </w:rPr>
+        <w:t>pidEndereco</w:t>
+      </w:r>
+      <w:proofErr w:type="spellEnd"/>
+      <w:r>
+        <w:rPr>
+          <w:lang w:val="en-US"/>
+        </w:rPr>
+        <w:t xml:space="preserve"> INT</w:t>
+      </w:r>
+    </w:p>
+    <w:p>
+      <w:pPr>
+        <w:pStyle w:val="SemEspaamento"/>
+        <w:rPr>
+          <w:lang w:val="en-US"/>
+        </w:rPr>
+      </w:pPr>
+      <w:r>
+        <w:rPr>
+          <w:lang w:val="en-US"/>
+        </w:rPr>
+        <w:t>)</w:t>
+      </w:r>
+    </w:p>
+    <w:p>
+      <w:pPr>
+        <w:pStyle w:val="SemEspaamento"/>
+        <w:rPr>
+          <w:lang w:val="en-US"/>
+        </w:rPr>
+      </w:pPr>
+    </w:p>
+    <w:p>
+      <w:pPr>
+        <w:pStyle w:val="SemEspaamento"/>
+        <w:rPr>
+          <w:lang w:val="en-US"/>
+        </w:rPr>
+      </w:pPr>
+      <w:r>
+        <w:rPr>
+          <w:lang w:val="en-US"/>
+        </w:rPr>
+        <w:t>BEGIN</w:t>
+      </w:r>
+    </w:p>
+    <w:p>
+      <w:pPr>
+        <w:pStyle w:val="SemEspaamento"/>
+        <w:rPr>
+          <w:lang w:val="en-US"/>
+        </w:rPr>
+      </w:pPr>
+    </w:p>
+    <w:p>
+      <w:pPr>
+        <w:pStyle w:val="SemEspaamento"/>
+        <w:rPr>
+          <w:lang w:val="en-US"/>
+        </w:rPr>
+      </w:pPr>
+      <w:r>
+        <w:rPr>
+          <w:lang w:val="en-US"/>
+        </w:rPr>
+        <w:tab/>
+        <w:t>INSERT INTO Pessoa(</w:t>
+      </w:r>
+      <w:proofErr w:type="spellStart"/>
+      <w:r>
+        <w:rPr>
+          <w:lang w:val="en-US"/>
+        </w:rPr>
+        <w:t>cpf</w:t>
+      </w:r>
+      <w:proofErr w:type="spellEnd"/>
+      <w:r>
+        <w:rPr>
+          <w:lang w:val="en-US"/>
+        </w:rPr>
+        <w:t xml:space="preserve">, </w:t>
+      </w:r>
+      <w:proofErr w:type="spellStart"/>
+      <w:r>
+        <w:rPr>
+          <w:lang w:val="en-US"/>
+        </w:rPr>
+        <w:t>nome</w:t>
+      </w:r>
+      <w:proofErr w:type="spellEnd"/>
+      <w:r>
+        <w:rPr>
+          <w:lang w:val="en-US"/>
+        </w:rPr>
+        <w:t xml:space="preserve">, </w:t>
+      </w:r>
+      <w:proofErr w:type="spellStart"/>
+      <w:r>
+        <w:rPr>
+          <w:lang w:val="en-US"/>
+        </w:rPr>
+        <w:t>idEndereco</w:t>
+      </w:r>
+      <w:proofErr w:type="spellEnd"/>
+      <w:r>
+        <w:rPr>
+          <w:lang w:val="en-US"/>
+        </w:rPr>
+        <w:t>)</w:t>
+      </w:r>
+    </w:p>
+    <w:p>
+      <w:pPr>
+        <w:pStyle w:val="SemEspaamento"/>
+        <w:rPr>
+          <w:lang w:val="en-US"/>
+        </w:rPr>
+      </w:pPr>
+      <w:r>
+        <w:rPr>
+          <w:lang w:val="en-US"/>
+        </w:rPr>
+        <w:tab/>
+        <w:t>VALUES(</w:t>
+      </w:r>
+      <w:proofErr w:type="spellStart"/>
+      <w:r>
+        <w:rPr>
+          <w:lang w:val="en-US"/>
+        </w:rPr>
+        <w:t>pcpf</w:t>
+      </w:r>
+      <w:proofErr w:type="spellEnd"/>
+      <w:r>
+        <w:rPr>
+          <w:lang w:val="en-US"/>
+        </w:rPr>
+        <w:t xml:space="preserve">, </w:t>
+      </w:r>
+      <w:proofErr w:type="spellStart"/>
+      <w:r>
+        <w:rPr>
+          <w:lang w:val="en-US"/>
+        </w:rPr>
+        <w:t>pnome</w:t>
+      </w:r>
+      <w:proofErr w:type="spellEnd"/>
+      <w:r>
+        <w:rPr>
+          <w:lang w:val="en-US"/>
+        </w:rPr>
+        <w:t xml:space="preserve">, </w:t>
+      </w:r>
+      <w:proofErr w:type="spellStart"/>
+      <w:r>
+        <w:rPr>
+          <w:lang w:val="en-US"/>
+        </w:rPr>
+        <w:t>pidEndereco</w:t>
+      </w:r>
+      <w:proofErr w:type="spellEnd"/>
+      <w:r>
+        <w:rPr>
+          <w:lang w:val="en-US"/>
+        </w:rPr>
+        <w:t>);</w:t>
+      </w:r>
+    </w:p>
+    <w:p>
+      <w:pPr>
+        <w:pStyle w:val="SemEspaamento"/>
+        <w:rPr>
+          <w:lang w:val="en-US"/>
+        </w:rPr>
+      </w:pPr>
+      <w:r>
+        <w:rPr>
+          <w:lang w:val="en-US"/>
+        </w:rPr>
+        <w:t xml:space="preserve">    </w:t>
+      </w:r>
+    </w:p>
+    <w:p>
+      <w:pPr>
+        <w:pStyle w:val="SemEspaamento"/>
+        <w:rPr>
+          <w:lang w:val="en-US"/>
+        </w:rPr>
+      </w:pPr>
+      <w:r>
+        <w:rPr>
+          <w:lang w:val="en-US"/>
+        </w:rPr>
+        <w:t xml:space="preserve">    SELECT * FROM Pessoa WHERE id = LAST_INSERT_ID();</w:t>
+      </w:r>
+    </w:p>
+    <w:p>
+      <w:pPr>
+        <w:pStyle w:val="SemEspaamento"/>
+        <w:rPr>
+          <w:lang w:val="en-US"/>
+        </w:rPr>
+      </w:pPr>
+    </w:p>
+    <w:p>
+      <w:pPr>
+        <w:pStyle w:val="SemEspaamento"/>
+      </w:pPr>
+      <w:r>
+        <w:t>END$$</w:t>
+      </w:r>
+    </w:p>
+    <w:p>
+      <w:pPr>
+        <w:pStyle w:val="SemEspaamento"/>
+      </w:pPr>
+    </w:p>
+    <w:p>
+      <w:pPr>
+        <w:pStyle w:val="SemEspaamento"/>
+      </w:pPr>
+      <w:r>
+        <w:t>DELIMITER ;</w:t>
+      </w:r>
+    </w:p>
+    <w:p>
+      <w:pPr>
+        <w:pStyle w:val="SemEspaamento"/>
+      </w:pPr>
     </w:p>
     <w:p>
       <w:pPr>

</xml_diff>

<commit_message>
Correções e adição de metodos genericos
</commit_message>
<xml_diff>
--- a/MercadoETEC/adicionais/modelagemDB/ModelagemDB.docx
+++ b/MercadoETEC/adicionais/modelagemDB/ModelagemDB.docx
@@ -557,9 +557,29 @@
     <w:p>
       <w:pPr>
         <w:pStyle w:val="SemEspaamento"/>
-      </w:pPr>
-      <w:r>
-        <w:t>CREATE TABLE Cliente (</w:t>
+        <w:rPr>
+          <w:lang w:val="en-US"/>
+        </w:rPr>
+      </w:pPr>
+      <w:r>
+        <w:rPr>
+          <w:lang w:val="en-US"/>
+        </w:rPr>
+        <w:t xml:space="preserve">CREATE TABLE </w:t>
+      </w:r>
+      <w:proofErr w:type="spellStart"/>
+      <w:r>
+        <w:rPr>
+          <w:lang w:val="en-US"/>
+        </w:rPr>
+        <w:t>Cliente</w:t>
+      </w:r>
+      <w:proofErr w:type="spellEnd"/>
+      <w:r>
+        <w:rPr>
+          <w:lang w:val="en-US"/>
+        </w:rPr>
+        <w:t xml:space="preserve"> (</w:t>
       </w:r>
     </w:p>
     <w:p>
@@ -611,6 +631,9 @@
     <w:p>
       <w:pPr>
         <w:pStyle w:val="SemEspaamento"/>
+        <w:rPr>
+          <w:lang w:val="en-US"/>
+        </w:rPr>
       </w:pPr>
     </w:p>
     <w:p>
@@ -1962,62 +1985,187 @@
     <w:p>
       <w:pPr>
         <w:pStyle w:val="SemEspaamento"/>
-        <w:rPr>
-          <w:lang w:val="en-US"/>
-        </w:rPr>
-      </w:pPr>
-      <w:r>
-        <w:rPr>
-          <w:lang w:val="en-US"/>
-        </w:rPr>
-        <w:t xml:space="preserve">    SELECT * FROM Pessoa WHERE id = LAST_INSERT_ID();</w:t>
-      </w:r>
-    </w:p>
-    <w:p>
-      <w:pPr>
-        <w:pStyle w:val="SemEspaamento"/>
-        <w:rPr>
-          <w:lang w:val="en-US"/>
-        </w:rPr>
-      </w:pPr>
-    </w:p>
-    <w:p>
-      <w:pPr>
-        <w:pStyle w:val="SemEspaamento"/>
-      </w:pPr>
-      <w:r>
+      </w:pPr>
+      <w:r>
+        <w:t xml:space="preserve">    </w:t>
+      </w:r>
+      <w:r>
+        <w:t xml:space="preserve">SELECT p.*, </w:t>
+      </w:r>
+      <w:proofErr w:type="spellStart"/>
+      <w:r>
+        <w:t>e.rua,</w:t>
+      </w:r>
+      <w:proofErr w:type="spellEnd"/>
+      <w:r>
+        <w:t xml:space="preserve"> </w:t>
+      </w:r>
+      <w:proofErr w:type="spellStart"/>
+      <w:r>
+        <w:t>e.numero,</w:t>
+      </w:r>
+      <w:proofErr w:type="spellEnd"/>
+      <w:r>
+        <w:t xml:space="preserve"> </w:t>
+      </w:r>
+      <w:proofErr w:type="spellStart"/>
+      <w:r>
+        <w:t>e.cep,</w:t>
+      </w:r>
+      <w:proofErr w:type="spellEnd"/>
+      <w:r>
+        <w:t xml:space="preserve"> </w:t>
+      </w:r>
+      <w:proofErr w:type="spellStart"/>
+      <w:r>
+        <w:t>e.cidade,</w:t>
+      </w:r>
+      <w:proofErr w:type="spellEnd"/>
+      <w:r>
+        <w:t xml:space="preserve"> </w:t>
+      </w:r>
+      <w:proofErr w:type="spellStart"/>
+      <w:r>
+        <w:t>e.estado</w:t>
+      </w:r>
+      <w:proofErr w:type="spellEnd"/>
+      <w:r>
+        <w:t xml:space="preserve"> FROM Pessoa  p </w:t>
+      </w:r>
+    </w:p>
+    <w:p>
+      <w:pPr>
+        <w:pStyle w:val="SemEspaamento"/>
+        <w:rPr>
+          <w:lang w:val="en-US"/>
+        </w:rPr>
+      </w:pPr>
+      <w:r>
+        <w:tab/>
+      </w:r>
+      <w:r>
+        <w:rPr>
+          <w:lang w:val="en-US"/>
+        </w:rPr>
+        <w:t xml:space="preserve">INNER JOIN </w:t>
+      </w:r>
+      <w:proofErr w:type="spellStart"/>
+      <w:r>
+        <w:rPr>
+          <w:lang w:val="en-US"/>
+        </w:rPr>
+        <w:t>Endereco</w:t>
+      </w:r>
+      <w:proofErr w:type="spellEnd"/>
+      <w:r>
+        <w:rPr>
+          <w:lang w:val="en-US"/>
+        </w:rPr>
+        <w:t xml:space="preserve"> e ON </w:t>
+      </w:r>
+      <w:proofErr w:type="spellStart"/>
+      <w:r>
+        <w:rPr>
+          <w:lang w:val="en-US"/>
+        </w:rPr>
+        <w:t>p.idEndereco</w:t>
+      </w:r>
+      <w:proofErr w:type="spellEnd"/>
+      <w:r>
+        <w:rPr>
+          <w:lang w:val="en-US"/>
+        </w:rPr>
+        <w:t xml:space="preserve"> = e.id</w:t>
+      </w:r>
+    </w:p>
+    <w:p>
+      <w:pPr>
+        <w:pStyle w:val="SemEspaamento"/>
+        <w:rPr>
+          <w:lang w:val="en-US"/>
+        </w:rPr>
+      </w:pPr>
+      <w:r>
+        <w:rPr>
+          <w:lang w:val="en-US"/>
+        </w:rPr>
+        <w:tab/>
+      </w:r>
+      <w:r>
+        <w:rPr>
+          <w:lang w:val="en-US"/>
+        </w:rPr>
+        <w:tab/>
+        <w:t>WHERE p.id = LAST_INSERT_ID();</w:t>
+      </w:r>
+    </w:p>
+    <w:p>
+      <w:pPr>
+        <w:pStyle w:val="SemEspaamento"/>
+        <w:rPr>
+          <w:lang w:val="en-US"/>
+        </w:rPr>
+      </w:pPr>
+    </w:p>
+    <w:p>
+      <w:pPr>
+        <w:pStyle w:val="SemEspaamento"/>
+        <w:rPr>
+          <w:lang w:val="en-US"/>
+        </w:rPr>
+      </w:pPr>
+      <w:r>
+        <w:rPr>
+          <w:lang w:val="en-US"/>
+        </w:rPr>
         <w:t>END$$</w:t>
       </w:r>
     </w:p>
     <w:p>
       <w:pPr>
         <w:pStyle w:val="SemEspaamento"/>
-      </w:pPr>
-    </w:p>
-    <w:p>
-      <w:pPr>
-        <w:pStyle w:val="SemEspaamento"/>
-      </w:pPr>
-      <w:r>
+        <w:rPr>
+          <w:lang w:val="en-US"/>
+        </w:rPr>
+      </w:pPr>
+    </w:p>
+    <w:p>
+      <w:pPr>
+        <w:pStyle w:val="SemEspaamento"/>
+        <w:rPr>
+          <w:lang w:val="en-US"/>
+        </w:rPr>
+      </w:pPr>
+      <w:r>
+        <w:rPr>
+          <w:lang w:val="en-US"/>
+        </w:rPr>
         <w:t>DELIMITER ;</w:t>
       </w:r>
     </w:p>
     <w:p>
       <w:pPr>
         <w:pStyle w:val="SemEspaamento"/>
-      </w:pPr>
-    </w:p>
-    <w:p>
-      <w:pPr>
-        <w:pStyle w:val="SemEspaamento"/>
-        <w:rPr>
-          <w:color w:val="00B050"/>
-        </w:rPr>
-      </w:pPr>
-    </w:p>
-    <w:p>
-      <w:pPr>
-        <w:pStyle w:val="SemEspaamento"/>
+        <w:rPr>
+          <w:lang w:val="en-US"/>
+        </w:rPr>
+      </w:pPr>
+    </w:p>
+    <w:p>
+      <w:pPr>
+        <w:pStyle w:val="SemEspaamento"/>
+        <w:rPr>
+          <w:color w:val="00B050"/>
+          <w:lang w:val="en-US"/>
+        </w:rPr>
+      </w:pPr>
+    </w:p>
+    <w:p>
+      <w:pPr>
+        <w:pStyle w:val="SemEspaamento"/>
+        <w:rPr>
+          <w:lang w:val="en-US"/>
+        </w:rPr>
       </w:pPr>
     </w:p>
     <w:sectPr>

</xml_diff>

<commit_message>
Criando a classe TelefoneDAO e interface ITelefoneDAO
</commit_message>
<xml_diff>
--- a/MercadoETEC/adicionais/modelagemDB/ModelagemDB.docx
+++ b/MercadoETEC/adicionais/modelagemDB/ModelagemDB.docx
@@ -392,6 +392,9 @@
         <w:t>VARCHAR(64)</w:t>
       </w:r>
       <w:r>
+        <w:t xml:space="preserve"> NOT NULL</w:t>
+      </w:r>
+      <w:r>
         <w:t>,</w:t>
       </w:r>
     </w:p>
@@ -790,78 +793,277 @@
     <w:p>
       <w:pPr>
         <w:pStyle w:val="SemEspaamento"/>
-      </w:pPr>
-    </w:p>
-    <w:p>
-      <w:pPr>
-        <w:pStyle w:val="SemEspaamento"/>
-        <w:rPr>
-          <w:color w:val="00B050"/>
-        </w:rPr>
-      </w:pPr>
-    </w:p>
-    <w:p>
-      <w:pPr>
-        <w:pStyle w:val="SemEspaamento"/>
-        <w:rPr>
-          <w:color w:val="00B050"/>
-        </w:rPr>
-      </w:pPr>
-    </w:p>
-    <w:p>
-      <w:pPr>
-        <w:pStyle w:val="SemEspaamento"/>
-        <w:rPr>
-          <w:color w:val="00B050"/>
-        </w:rPr>
-      </w:pPr>
-    </w:p>
-    <w:p>
-      <w:pPr>
-        <w:pStyle w:val="SemEspaamento"/>
-        <w:rPr>
-          <w:color w:val="00B050"/>
-        </w:rPr>
-      </w:pPr>
-    </w:p>
-    <w:p>
-      <w:pPr>
-        <w:pStyle w:val="SemEspaamento"/>
-        <w:rPr>
-          <w:color w:val="00B050"/>
-        </w:rPr>
-      </w:pPr>
-    </w:p>
-    <w:p>
-      <w:pPr>
-        <w:pStyle w:val="SemEspaamento"/>
-        <w:rPr>
-          <w:color w:val="00B050"/>
-        </w:rPr>
-      </w:pPr>
-    </w:p>
-    <w:p>
-      <w:pPr>
-        <w:pStyle w:val="SemEspaamento"/>
-        <w:rPr>
-          <w:color w:val="00B050"/>
-        </w:rPr>
-      </w:pPr>
-    </w:p>
-    <w:p>
-      <w:pPr>
-        <w:pStyle w:val="SemEspaamento"/>
-        <w:rPr>
-          <w:color w:val="00B050"/>
-        </w:rPr>
-      </w:pPr>
-    </w:p>
-    <w:p>
-      <w:pPr>
-        <w:pStyle w:val="SemEspaamento"/>
-        <w:rPr>
-          <w:color w:val="00B050"/>
-        </w:rPr>
+        <w:rPr>
+          <w:color w:val="00B050"/>
+        </w:rPr>
+      </w:pPr>
+      <w:r>
+        <w:rPr>
+          <w:color w:val="00B050"/>
+        </w:rPr>
+        <w:t>//</w:t>
+      </w:r>
+      <w:r>
+        <w:rPr>
+          <w:color w:val="00B050"/>
+        </w:rPr>
+        <w:t>Criação da tabela</w:t>
+      </w:r>
+      <w:r>
+        <w:rPr>
+          <w:color w:val="00B050"/>
+        </w:rPr>
+        <w:t xml:space="preserve"> </w:t>
+      </w:r>
+      <w:r>
+        <w:rPr>
+          <w:color w:val="00B050"/>
+        </w:rPr>
+        <w:t>telefone</w:t>
+      </w:r>
+    </w:p>
+    <w:p>
+      <w:pPr>
+        <w:pStyle w:val="SemEspaamento"/>
+      </w:pPr>
+      <w:r>
+        <w:t xml:space="preserve">CREATE TABLE </w:t>
+      </w:r>
+      <w:r>
+        <w:t>Telefone</w:t>
+      </w:r>
+      <w:r>
+        <w:t xml:space="preserve"> (</w:t>
+      </w:r>
+    </w:p>
+    <w:p>
+      <w:pPr>
+        <w:pStyle w:val="SemEspaamento"/>
+        <w:rPr>
+          <w:lang w:val="en-US"/>
+        </w:rPr>
+      </w:pPr>
+      <w:r>
+        <w:t xml:space="preserve">    </w:t>
+      </w:r>
+      <w:r>
+        <w:rPr>
+          <w:lang w:val="en-US"/>
+        </w:rPr>
+        <w:t>id</w:t>
+      </w:r>
+      <w:r>
+        <w:rPr>
+          <w:lang w:val="en-US"/>
+        </w:rPr>
+        <w:t xml:space="preserve"> INT NOT NULL</w:t>
+      </w:r>
+      <w:r>
+        <w:rPr>
+          <w:lang w:val="en-US"/>
+        </w:rPr>
+        <w:t>,</w:t>
+      </w:r>
+    </w:p>
+    <w:p>
+      <w:pPr>
+        <w:pStyle w:val="SemEspaamento"/>
+        <w:rPr>
+          <w:lang w:val="en-US"/>
+        </w:rPr>
+      </w:pPr>
+      <w:r>
+        <w:rPr>
+          <w:lang w:val="en-US"/>
+        </w:rPr>
+        <w:t xml:space="preserve">    </w:t>
+      </w:r>
+      <w:proofErr w:type="spellStart"/>
+      <w:r>
+        <w:rPr>
+          <w:lang w:val="en-US"/>
+        </w:rPr>
+        <w:t>numero</w:t>
+      </w:r>
+      <w:proofErr w:type="spellEnd"/>
+      <w:r>
+        <w:rPr>
+          <w:lang w:val="en-US"/>
+        </w:rPr>
+        <w:t xml:space="preserve"> VARCHAR(32),</w:t>
+      </w:r>
+    </w:p>
+    <w:p>
+      <w:pPr>
+        <w:pStyle w:val="SemEspaamento"/>
+        <w:rPr>
+          <w:lang w:val="en-US"/>
+        </w:rPr>
+      </w:pPr>
+    </w:p>
+    <w:p>
+      <w:pPr>
+        <w:pStyle w:val="SemEspaamento"/>
+        <w:rPr>
+          <w:lang w:val="en-US"/>
+        </w:rPr>
+      </w:pPr>
+      <w:r>
+        <w:rPr>
+          <w:lang w:val="en-US"/>
+        </w:rPr>
+        <w:t xml:space="preserve">    </w:t>
+      </w:r>
+      <w:r>
+        <w:rPr>
+          <w:lang w:val="en-US"/>
+        </w:rPr>
+        <w:t xml:space="preserve">CONSTRAINT </w:t>
+      </w:r>
+      <w:proofErr w:type="spellStart"/>
+      <w:r>
+        <w:rPr>
+          <w:lang w:val="en-US"/>
+        </w:rPr>
+        <w:t>pk_</w:t>
+      </w:r>
+      <w:r>
+        <w:rPr>
+          <w:lang w:val="en-US"/>
+        </w:rPr>
+        <w:t>telefone</w:t>
+      </w:r>
+      <w:proofErr w:type="spellEnd"/>
+      <w:r>
+        <w:rPr>
+          <w:lang w:val="en-US"/>
+        </w:rPr>
+        <w:t xml:space="preserve"> </w:t>
+      </w:r>
+      <w:r>
+        <w:rPr>
+          <w:lang w:val="en-US"/>
+        </w:rPr>
+        <w:t>PRIMARY KEY (id</w:t>
+      </w:r>
+      <w:r>
+        <w:rPr>
+          <w:lang w:val="en-US"/>
+        </w:rPr>
+        <w:t xml:space="preserve">, </w:t>
+      </w:r>
+      <w:proofErr w:type="spellStart"/>
+      <w:r>
+        <w:rPr>
+          <w:lang w:val="en-US"/>
+        </w:rPr>
+        <w:t>numero</w:t>
+      </w:r>
+      <w:proofErr w:type="spellEnd"/>
+      <w:r>
+        <w:rPr>
+          <w:lang w:val="en-US"/>
+        </w:rPr>
+        <w:t>),</w:t>
+      </w:r>
+    </w:p>
+    <w:p>
+      <w:pPr>
+        <w:pStyle w:val="SemEspaamento"/>
+        <w:rPr>
+          <w:lang w:val="en-US"/>
+        </w:rPr>
+      </w:pPr>
+      <w:r>
+        <w:rPr>
+          <w:lang w:val="en-US"/>
+        </w:rPr>
+        <w:t xml:space="preserve">    </w:t>
+      </w:r>
+      <w:r>
+        <w:rPr>
+          <w:lang w:val="en-US"/>
+        </w:rPr>
+        <w:t xml:space="preserve">CONSTRAINT </w:t>
+      </w:r>
+      <w:proofErr w:type="spellStart"/>
+      <w:r>
+        <w:rPr>
+          <w:lang w:val="en-US"/>
+        </w:rPr>
+        <w:t>fk_</w:t>
+      </w:r>
+      <w:r>
+        <w:rPr>
+          <w:lang w:val="en-US"/>
+        </w:rPr>
+        <w:t>telefone</w:t>
+      </w:r>
+      <w:r>
+        <w:rPr>
+          <w:lang w:val="en-US"/>
+        </w:rPr>
+        <w:t>_id</w:t>
+      </w:r>
+      <w:proofErr w:type="spellEnd"/>
+      <w:r>
+        <w:rPr>
+          <w:lang w:val="en-US"/>
+        </w:rPr>
+        <w:t xml:space="preserve"> FOREIGN KEY(</w:t>
+      </w:r>
+      <w:r>
+        <w:rPr>
+          <w:lang w:val="en-US"/>
+        </w:rPr>
+        <w:t>id</w:t>
+      </w:r>
+      <w:r>
+        <w:rPr>
+          <w:lang w:val="en-US"/>
+        </w:rPr>
+        <w:t xml:space="preserve">) REFERENCES </w:t>
+      </w:r>
+      <w:r>
+        <w:rPr>
+          <w:lang w:val="en-US"/>
+        </w:rPr>
+        <w:t>Pessoa</w:t>
+      </w:r>
+      <w:r>
+        <w:rPr>
+          <w:lang w:val="en-US"/>
+        </w:rPr>
+        <w:t>(id),</w:t>
+      </w:r>
+    </w:p>
+    <w:p>
+      <w:pPr>
+        <w:pStyle w:val="SemEspaamento"/>
+      </w:pPr>
+      <w:r>
+        <w:t xml:space="preserve">    CONSTRAINT </w:t>
+      </w:r>
+      <w:proofErr w:type="spellStart"/>
+      <w:r>
+        <w:t>un_telefone_numero</w:t>
+      </w:r>
+      <w:proofErr w:type="spellEnd"/>
+      <w:r>
+        <w:t xml:space="preserve"> UNIQUE(numero)</w:t>
+      </w:r>
+    </w:p>
+    <w:p>
+      <w:pPr>
+        <w:pStyle w:val="SemEspaamento"/>
+      </w:pPr>
+      <w:r>
+        <w:t>);</w:t>
+      </w:r>
+    </w:p>
+    <w:p>
+      <w:pPr>
+        <w:pStyle w:val="SemEspaamento"/>
       </w:pPr>
     </w:p>
     <w:p>
@@ -1581,7 +1783,13 @@
         <w:rPr>
           <w:color w:val="00B050"/>
         </w:rPr>
-        <w:t xml:space="preserve"> por inserir uma pessoa e logo após associar essa pessoa a um cliente</w:t>
+        <w:t xml:space="preserve"> por inserir uma pessoa e logo após </w:t>
+      </w:r>
+      <w:r>
+        <w:rPr>
+          <w:color w:val="00B050"/>
+        </w:rPr>
+        <w:t>retornar essa pessoa com todos os seus dados associados</w:t>
       </w:r>
     </w:p>
     <w:p>
@@ -1757,9 +1965,6 @@
     <w:p>
       <w:pPr>
         <w:pStyle w:val="SemEspaamento"/>
-        <w:rPr>
-          <w:lang w:val="en-US"/>
-        </w:rPr>
       </w:pPr>
       <w:r>
         <w:rPr>
@@ -1769,216 +1974,118 @@
       </w:r>
       <w:proofErr w:type="spellStart"/>
       <w:r>
-        <w:rPr>
-          <w:lang w:val="en-US"/>
-        </w:rPr>
         <w:t>pnome</w:t>
       </w:r>
       <w:proofErr w:type="spellEnd"/>
       <w:r>
-        <w:rPr>
-          <w:lang w:val="en-US"/>
-        </w:rPr>
         <w:t xml:space="preserve"> VARCHAR(64),</w:t>
       </w:r>
     </w:p>
     <w:p>
       <w:pPr>
         <w:pStyle w:val="SemEspaamento"/>
-        <w:rPr>
-          <w:lang w:val="en-US"/>
-        </w:rPr>
-      </w:pPr>
-      <w:r>
-        <w:rPr>
-          <w:lang w:val="en-US"/>
-        </w:rPr>
+      </w:pPr>
+      <w:r>
         <w:tab/>
       </w:r>
       <w:proofErr w:type="spellStart"/>
       <w:r>
-        <w:rPr>
-          <w:lang w:val="en-US"/>
-        </w:rPr>
         <w:t>pidEndereco</w:t>
       </w:r>
       <w:proofErr w:type="spellEnd"/>
       <w:r>
-        <w:rPr>
-          <w:lang w:val="en-US"/>
-        </w:rPr>
         <w:t xml:space="preserve"> INT</w:t>
       </w:r>
     </w:p>
     <w:p>
       <w:pPr>
         <w:pStyle w:val="SemEspaamento"/>
-        <w:rPr>
-          <w:lang w:val="en-US"/>
-        </w:rPr>
-      </w:pPr>
-      <w:r>
-        <w:rPr>
-          <w:lang w:val="en-US"/>
-        </w:rPr>
+      </w:pPr>
+      <w:r>
         <w:t>)</w:t>
       </w:r>
     </w:p>
     <w:p>
       <w:pPr>
         <w:pStyle w:val="SemEspaamento"/>
-        <w:rPr>
-          <w:lang w:val="en-US"/>
-        </w:rPr>
-      </w:pPr>
-    </w:p>
-    <w:p>
-      <w:pPr>
-        <w:pStyle w:val="SemEspaamento"/>
-        <w:rPr>
-          <w:lang w:val="en-US"/>
-        </w:rPr>
-      </w:pPr>
-      <w:r>
-        <w:rPr>
-          <w:lang w:val="en-US"/>
-        </w:rPr>
+      </w:pPr>
+    </w:p>
+    <w:p>
+      <w:pPr>
+        <w:pStyle w:val="SemEspaamento"/>
+      </w:pPr>
+      <w:r>
         <w:t>BEGIN</w:t>
       </w:r>
     </w:p>
     <w:p>
       <w:pPr>
         <w:pStyle w:val="SemEspaamento"/>
-        <w:rPr>
-          <w:lang w:val="en-US"/>
-        </w:rPr>
-      </w:pPr>
-    </w:p>
-    <w:p>
-      <w:pPr>
-        <w:pStyle w:val="SemEspaamento"/>
-        <w:rPr>
-          <w:lang w:val="en-US"/>
-        </w:rPr>
-      </w:pPr>
-      <w:r>
-        <w:rPr>
-          <w:lang w:val="en-US"/>
-        </w:rPr>
+      </w:pPr>
+    </w:p>
+    <w:p>
+      <w:pPr>
+        <w:pStyle w:val="SemEspaamento"/>
+      </w:pPr>
+      <w:r>
         <w:tab/>
         <w:t>INSERT INTO Pessoa(</w:t>
       </w:r>
       <w:proofErr w:type="spellStart"/>
       <w:r>
-        <w:rPr>
-          <w:lang w:val="en-US"/>
-        </w:rPr>
         <w:t>cpf</w:t>
       </w:r>
       <w:proofErr w:type="spellEnd"/>
       <w:r>
-        <w:rPr>
-          <w:lang w:val="en-US"/>
-        </w:rPr>
-        <w:t xml:space="preserve">, </w:t>
-      </w:r>
-      <w:proofErr w:type="spellStart"/>
-      <w:r>
-        <w:rPr>
-          <w:lang w:val="en-US"/>
-        </w:rPr>
-        <w:t>nome</w:t>
-      </w:r>
-      <w:proofErr w:type="spellEnd"/>
-      <w:r>
-        <w:rPr>
-          <w:lang w:val="en-US"/>
-        </w:rPr>
-        <w:t xml:space="preserve">, </w:t>
-      </w:r>
-      <w:proofErr w:type="spellStart"/>
-      <w:r>
-        <w:rPr>
-          <w:lang w:val="en-US"/>
-        </w:rPr>
+        <w:t xml:space="preserve">, nome, </w:t>
+      </w:r>
+      <w:proofErr w:type="spellStart"/>
+      <w:r>
         <w:t>idEndereco</w:t>
       </w:r>
       <w:proofErr w:type="spellEnd"/>
       <w:r>
-        <w:rPr>
-          <w:lang w:val="en-US"/>
-        </w:rPr>
         <w:t>)</w:t>
       </w:r>
     </w:p>
     <w:p>
       <w:pPr>
         <w:pStyle w:val="SemEspaamento"/>
-        <w:rPr>
-          <w:lang w:val="en-US"/>
-        </w:rPr>
-      </w:pPr>
-      <w:r>
-        <w:rPr>
-          <w:lang w:val="en-US"/>
-        </w:rPr>
+      </w:pPr>
+      <w:r>
         <w:tab/>
         <w:t>VALUES(</w:t>
       </w:r>
       <w:proofErr w:type="spellStart"/>
       <w:r>
-        <w:rPr>
-          <w:lang w:val="en-US"/>
-        </w:rPr>
         <w:t>pcpf</w:t>
       </w:r>
       <w:proofErr w:type="spellEnd"/>
       <w:r>
-        <w:rPr>
-          <w:lang w:val="en-US"/>
-        </w:rPr>
         <w:t xml:space="preserve">, </w:t>
       </w:r>
       <w:proofErr w:type="spellStart"/>
       <w:r>
-        <w:rPr>
-          <w:lang w:val="en-US"/>
-        </w:rPr>
         <w:t>pnome</w:t>
       </w:r>
       <w:proofErr w:type="spellEnd"/>
       <w:r>
-        <w:rPr>
-          <w:lang w:val="en-US"/>
-        </w:rPr>
         <w:t xml:space="preserve">, </w:t>
       </w:r>
       <w:proofErr w:type="spellStart"/>
       <w:r>
-        <w:rPr>
-          <w:lang w:val="en-US"/>
-        </w:rPr>
         <w:t>pidEndereco</w:t>
       </w:r>
       <w:proofErr w:type="spellEnd"/>
       <w:r>
-        <w:rPr>
-          <w:lang w:val="en-US"/>
-        </w:rPr>
         <w:t>);</w:t>
       </w:r>
     </w:p>
     <w:p>
       <w:pPr>
         <w:pStyle w:val="SemEspaamento"/>
-        <w:rPr>
-          <w:lang w:val="en-US"/>
-        </w:rPr>
-      </w:pPr>
-      <w:r>
-        <w:rPr>
-          <w:lang w:val="en-US"/>
-        </w:rPr>
+      </w:pPr>
+      <w:r>
         <w:t xml:space="preserve">    </w:t>
       </w:r>
     </w:p>
@@ -2026,7 +2133,15 @@
       </w:r>
       <w:proofErr w:type="spellStart"/>
       <w:r>
-        <w:t>e.estado</w:t>
+        <w:t>e.estado,</w:t>
+      </w:r>
+      <w:proofErr w:type="spellEnd"/>
+      <w:r>
+        <w:t xml:space="preserve"> </w:t>
+      </w:r>
+      <w:proofErr w:type="spellStart"/>
+      <w:r>
+        <w:t>t.numero</w:t>
       </w:r>
       <w:proofErr w:type="spellEnd"/>
       <w:r>
@@ -2089,6 +2204,12 @@
         <w:rPr>
           <w:lang w:val="en-US"/>
         </w:rPr>
+        <w:t xml:space="preserve">   </w:t>
+      </w:r>
+      <w:r>
+        <w:rPr>
+          <w:lang w:val="en-US"/>
+        </w:rPr>
         <w:tab/>
       </w:r>
       <w:r>
@@ -2096,7 +2217,64 @@
           <w:lang w:val="en-US"/>
         </w:rPr>
         <w:tab/>
-        <w:t>WHERE p.id = LAST_INSERT_ID();</w:t>
+      </w:r>
+      <w:r>
+        <w:rPr>
+          <w:lang w:val="en-US"/>
+        </w:rPr>
+        <w:t xml:space="preserve"> LEFT JOIN </w:t>
+      </w:r>
+      <w:proofErr w:type="spellStart"/>
+      <w:r>
+        <w:rPr>
+          <w:lang w:val="en-US"/>
+        </w:rPr>
+        <w:t>Telefone</w:t>
+      </w:r>
+      <w:proofErr w:type="spellEnd"/>
+      <w:r>
+        <w:rPr>
+          <w:lang w:val="en-US"/>
+        </w:rPr>
+        <w:t xml:space="preserve"> t ON p.id = t.id</w:t>
+      </w:r>
+    </w:p>
+    <w:p>
+      <w:pPr>
+        <w:pStyle w:val="SemEspaamento"/>
+        <w:rPr>
+          <w:lang w:val="en-US"/>
+        </w:rPr>
+      </w:pPr>
+      <w:r>
+        <w:rPr>
+          <w:lang w:val="en-US"/>
+        </w:rPr>
+        <w:tab/>
+      </w:r>
+      <w:r>
+        <w:rPr>
+          <w:lang w:val="en-US"/>
+        </w:rPr>
+        <w:tab/>
+      </w:r>
+      <w:r>
+        <w:rPr>
+          <w:lang w:val="en-US"/>
+        </w:rPr>
+        <w:tab/>
+      </w:r>
+      <w:r>
+        <w:rPr>
+          <w:lang w:val="en-US"/>
+        </w:rPr>
+        <w:t xml:space="preserve">WHERE p.id = </w:t>
+      </w:r>
+      <w:r>
+        <w:rPr>
+          <w:lang w:val="en-US"/>
+        </w:rPr>
+        <w:t>LAST_INSERT_ID();</w:t>
       </w:r>
     </w:p>
     <w:p>

</xml_diff>

<commit_message>
Implementando novas telas e correções
</commit_message>
<xml_diff>
--- a/MercadoETEC/adicionais/modelagemDB/ModelagemDB.docx
+++ b/MercadoETEC/adicionais/modelagemDB/ModelagemDB.docx
@@ -347,6 +347,9 @@
     <w:p>
       <w:pPr>
         <w:pStyle w:val="SemEspaamento"/>
+        <w:rPr>
+          <w:lang w:val="en-US"/>
+        </w:rPr>
       </w:pPr>
       <w:r>
         <w:rPr>
@@ -356,693 +359,728 @@
       </w:r>
       <w:proofErr w:type="spellStart"/>
       <w:r>
+        <w:rPr>
+          <w:lang w:val="en-US"/>
+        </w:rPr>
         <w:t>cpf</w:t>
       </w:r>
       <w:proofErr w:type="spellEnd"/>
       <w:r>
+        <w:rPr>
+          <w:lang w:val="en-US"/>
+        </w:rPr>
+        <w:t xml:space="preserve"> VARCHAR(32),</w:t>
+      </w:r>
+    </w:p>
+    <w:p>
+      <w:pPr>
+        <w:pStyle w:val="SemEspaamento"/>
+        <w:rPr>
+          <w:lang w:val="en-US"/>
+        </w:rPr>
+      </w:pPr>
+      <w:r>
+        <w:rPr>
+          <w:lang w:val="en-US"/>
+        </w:rPr>
+        <w:t xml:space="preserve">    </w:t>
+      </w:r>
+      <w:proofErr w:type="spellStart"/>
+      <w:r>
+        <w:rPr>
+          <w:lang w:val="en-US"/>
+        </w:rPr>
+        <w:t>nome</w:t>
+      </w:r>
+      <w:proofErr w:type="spellEnd"/>
+      <w:r>
+        <w:rPr>
+          <w:lang w:val="en-US"/>
+        </w:rPr>
+        <w:t xml:space="preserve">  VARCHAR(64)</w:t>
+      </w:r>
+      <w:r>
+        <w:rPr>
+          <w:lang w:val="en-US"/>
+        </w:rPr>
+        <w:t xml:space="preserve"> NOT NULL</w:t>
+      </w:r>
+      <w:r>
+        <w:rPr>
+          <w:lang w:val="en-US"/>
+        </w:rPr>
+        <w:t>,</w:t>
+      </w:r>
+    </w:p>
+    <w:p>
+      <w:pPr>
+        <w:pStyle w:val="SemEspaamento"/>
+        <w:rPr>
+          <w:lang w:val="en-US"/>
+        </w:rPr>
+      </w:pPr>
+      <w:r>
+        <w:rPr>
+          <w:lang w:val="en-US"/>
+        </w:rPr>
+        <w:t xml:space="preserve">    </w:t>
+      </w:r>
+      <w:proofErr w:type="spellStart"/>
+      <w:r>
+        <w:rPr>
+          <w:lang w:val="en-US"/>
+        </w:rPr>
+        <w:t>idEndereco</w:t>
+      </w:r>
+      <w:proofErr w:type="spellEnd"/>
+      <w:r>
+        <w:rPr>
+          <w:lang w:val="en-US"/>
+        </w:rPr>
+        <w:t xml:space="preserve"> INT,</w:t>
+      </w:r>
+    </w:p>
+    <w:p>
+      <w:pPr>
+        <w:pStyle w:val="SemEspaamento"/>
+        <w:rPr>
+          <w:lang w:val="en-US"/>
+        </w:rPr>
+      </w:pPr>
+    </w:p>
+    <w:p>
+      <w:pPr>
+        <w:pStyle w:val="SemEspaamento"/>
+        <w:rPr>
+          <w:lang w:val="en-US"/>
+        </w:rPr>
+      </w:pPr>
+      <w:r>
+        <w:rPr>
+          <w:lang w:val="en-US"/>
+        </w:rPr>
+        <w:t xml:space="preserve">    </w:t>
+      </w:r>
+      <w:r>
+        <w:rPr>
+          <w:lang w:val="en-US"/>
+        </w:rPr>
+        <w:t xml:space="preserve">CONSTRAINT </w:t>
+      </w:r>
+      <w:proofErr w:type="spellStart"/>
+      <w:r>
+        <w:rPr>
+          <w:lang w:val="en-US"/>
+        </w:rPr>
+        <w:t>pk_pessoa</w:t>
+      </w:r>
+      <w:proofErr w:type="spellEnd"/>
+      <w:r>
+        <w:rPr>
+          <w:lang w:val="en-US"/>
+        </w:rPr>
+        <w:t xml:space="preserve"> PRIMARY KEY (id),</w:t>
+      </w:r>
+    </w:p>
+    <w:p>
+      <w:pPr>
+        <w:pStyle w:val="SemEspaamento"/>
+      </w:pPr>
+      <w:r>
+        <w:rPr>
+          <w:lang w:val="en-US"/>
+        </w:rPr>
+        <w:t xml:space="preserve">    </w:t>
+      </w:r>
+      <w:r>
+        <w:t xml:space="preserve">CONSTRAINT </w:t>
+      </w:r>
+      <w:proofErr w:type="spellStart"/>
+      <w:r>
+        <w:t>fk_pessoa_idEndereco</w:t>
+      </w:r>
+      <w:proofErr w:type="spellEnd"/>
+      <w:r>
+        <w:t xml:space="preserve"> FOREIGN KEY(</w:t>
+      </w:r>
+      <w:proofErr w:type="spellStart"/>
+      <w:r>
+        <w:t>idEndereco</w:t>
+      </w:r>
+      <w:proofErr w:type="spellEnd"/>
+      <w:r>
+        <w:t xml:space="preserve">) REFERENCES </w:t>
+      </w:r>
+      <w:proofErr w:type="spellStart"/>
+      <w:r>
+        <w:t>Endereco</w:t>
+      </w:r>
+      <w:proofErr w:type="spellEnd"/>
+      <w:r>
+        <w:t>(id),</w:t>
+      </w:r>
+    </w:p>
+    <w:p>
+      <w:pPr>
+        <w:pStyle w:val="SemEspaamento"/>
+      </w:pPr>
+      <w:r>
+        <w:t xml:space="preserve">    CONSTRAINT </w:t>
+      </w:r>
+      <w:proofErr w:type="spellStart"/>
+      <w:r>
+        <w:t>un_pessoa_cpf</w:t>
+      </w:r>
+      <w:proofErr w:type="spellEnd"/>
+      <w:r>
+        <w:t xml:space="preserve"> UNIQUE(</w:t>
+      </w:r>
+      <w:proofErr w:type="spellStart"/>
+      <w:r>
+        <w:t>cpf</w:t>
+      </w:r>
+      <w:proofErr w:type="spellEnd"/>
+      <w:r>
+        <w:t>)</w:t>
+      </w:r>
+    </w:p>
+    <w:p>
+      <w:pPr>
+        <w:pStyle w:val="SemEspaamento"/>
+      </w:pPr>
+      <w:r>
+        <w:t>);</w:t>
+      </w:r>
+    </w:p>
+    <w:p>
+      <w:pPr>
+        <w:pStyle w:val="SemEspaamento"/>
+      </w:pPr>
+    </w:p>
+    <w:p>
+      <w:pPr>
+        <w:pStyle w:val="SemEspaamento"/>
+        <w:rPr>
+          <w:color w:val="00B050"/>
+        </w:rPr>
+      </w:pPr>
+      <w:r>
+        <w:rPr>
+          <w:color w:val="00B050"/>
+        </w:rPr>
+        <w:t>//</w:t>
+      </w:r>
+      <w:r>
+        <w:rPr>
+          <w:color w:val="00B050"/>
+        </w:rPr>
+        <w:t>Criação da tabela</w:t>
+      </w:r>
+      <w:r>
+        <w:rPr>
+          <w:color w:val="00B050"/>
+        </w:rPr>
         <w:t xml:space="preserve"> </w:t>
       </w:r>
       <w:r>
-        <w:t>VARCHAR(32)</w:t>
-      </w:r>
-      <w:r>
+        <w:rPr>
+          <w:color w:val="00B050"/>
+        </w:rPr>
+        <w:t>cliente</w:t>
+      </w:r>
+    </w:p>
+    <w:p>
+      <w:pPr>
+        <w:pStyle w:val="SemEspaamento"/>
+        <w:rPr>
+          <w:lang w:val="en-US"/>
+        </w:rPr>
+      </w:pPr>
+      <w:r>
+        <w:rPr>
+          <w:lang w:val="en-US"/>
+        </w:rPr>
+        <w:t xml:space="preserve">CREATE TABLE </w:t>
+      </w:r>
+      <w:proofErr w:type="spellStart"/>
+      <w:r>
+        <w:rPr>
+          <w:lang w:val="en-US"/>
+        </w:rPr>
+        <w:t>Cliente</w:t>
+      </w:r>
+      <w:proofErr w:type="spellEnd"/>
+      <w:r>
+        <w:rPr>
+          <w:lang w:val="en-US"/>
+        </w:rPr>
+        <w:t xml:space="preserve"> (</w:t>
+      </w:r>
+    </w:p>
+    <w:p>
+      <w:pPr>
+        <w:pStyle w:val="SemEspaamento"/>
+        <w:rPr>
+          <w:lang w:val="en-US"/>
+        </w:rPr>
+      </w:pPr>
+      <w:r>
+        <w:rPr>
+          <w:lang w:val="en-US"/>
+        </w:rPr>
+        <w:t xml:space="preserve">    </w:t>
+      </w:r>
+      <w:r>
+        <w:rPr>
+          <w:lang w:val="en-US"/>
+        </w:rPr>
+        <w:t>id</w:t>
+      </w:r>
+      <w:r>
+        <w:rPr>
+          <w:lang w:val="en-US"/>
+        </w:rPr>
+        <w:t xml:space="preserve"> INT NOT NULL</w:t>
+      </w:r>
+      <w:r>
+        <w:rPr>
+          <w:lang w:val="en-US"/>
+        </w:rPr>
         <w:t>,</w:t>
       </w:r>
     </w:p>
     <w:p>
       <w:pPr>
         <w:pStyle w:val="SemEspaamento"/>
-      </w:pPr>
-      <w:r>
+        <w:rPr>
+          <w:lang w:val="en-US"/>
+        </w:rPr>
+      </w:pPr>
+      <w:r>
+        <w:rPr>
+          <w:lang w:val="en-US"/>
+        </w:rPr>
+        <w:t xml:space="preserve">    email VARCHAR(32),</w:t>
+      </w:r>
+    </w:p>
+    <w:p>
+      <w:pPr>
+        <w:pStyle w:val="SemEspaamento"/>
+        <w:rPr>
+          <w:lang w:val="en-US"/>
+        </w:rPr>
+      </w:pPr>
+    </w:p>
+    <w:p>
+      <w:pPr>
+        <w:pStyle w:val="SemEspaamento"/>
+        <w:rPr>
+          <w:lang w:val="en-US"/>
+        </w:rPr>
+      </w:pPr>
+      <w:r>
+        <w:rPr>
+          <w:lang w:val="en-US"/>
+        </w:rPr>
+        <w:t xml:space="preserve">    </w:t>
+      </w:r>
+      <w:r>
+        <w:rPr>
+          <w:lang w:val="en-US"/>
+        </w:rPr>
+        <w:t xml:space="preserve">CONSTRAINT </w:t>
+      </w:r>
+      <w:proofErr w:type="spellStart"/>
+      <w:r>
+        <w:rPr>
+          <w:lang w:val="en-US"/>
+        </w:rPr>
+        <w:t>pk_</w:t>
+      </w:r>
+      <w:r>
+        <w:rPr>
+          <w:lang w:val="en-US"/>
+        </w:rPr>
+        <w:t>cliente</w:t>
+      </w:r>
+      <w:proofErr w:type="spellEnd"/>
+      <w:r>
+        <w:rPr>
+          <w:lang w:val="en-US"/>
+        </w:rPr>
+        <w:t xml:space="preserve"> PRIMARY KEY (id),</w:t>
+      </w:r>
+    </w:p>
+    <w:p>
+      <w:pPr>
+        <w:pStyle w:val="SemEspaamento"/>
+        <w:rPr>
+          <w:lang w:val="en-US"/>
+        </w:rPr>
+      </w:pPr>
+      <w:r>
+        <w:rPr>
+          <w:lang w:val="en-US"/>
+        </w:rPr>
+        <w:t xml:space="preserve">    </w:t>
+      </w:r>
+      <w:r>
+        <w:rPr>
+          <w:lang w:val="en-US"/>
+        </w:rPr>
+        <w:t xml:space="preserve">CONSTRAINT </w:t>
+      </w:r>
+      <w:proofErr w:type="spellStart"/>
+      <w:r>
+        <w:rPr>
+          <w:lang w:val="en-US"/>
+        </w:rPr>
+        <w:t>fk_cliente_id</w:t>
+      </w:r>
+      <w:proofErr w:type="spellEnd"/>
+      <w:r>
+        <w:rPr>
+          <w:lang w:val="en-US"/>
+        </w:rPr>
+        <w:t xml:space="preserve"> FOREIGN KEY(</w:t>
+      </w:r>
+      <w:r>
+        <w:rPr>
+          <w:lang w:val="en-US"/>
+        </w:rPr>
+        <w:t>id</w:t>
+      </w:r>
+      <w:r>
+        <w:rPr>
+          <w:lang w:val="en-US"/>
+        </w:rPr>
+        <w:t xml:space="preserve">) REFERENCES </w:t>
+      </w:r>
+      <w:r>
+        <w:rPr>
+          <w:lang w:val="en-US"/>
+        </w:rPr>
+        <w:t>Pessoa</w:t>
+      </w:r>
+      <w:r>
+        <w:rPr>
+          <w:lang w:val="en-US"/>
+        </w:rPr>
+        <w:t>(id),</w:t>
+      </w:r>
+    </w:p>
+    <w:p>
+      <w:pPr>
+        <w:pStyle w:val="SemEspaamento"/>
+        <w:rPr>
+          <w:lang w:val="en-US"/>
+        </w:rPr>
+      </w:pPr>
+      <w:r>
+        <w:rPr>
+          <w:lang w:val="en-US"/>
+        </w:rPr>
+        <w:t xml:space="preserve">    CONSTRAINT </w:t>
+      </w:r>
+      <w:proofErr w:type="spellStart"/>
+      <w:r>
+        <w:rPr>
+          <w:lang w:val="en-US"/>
+        </w:rPr>
+        <w:t>un_</w:t>
+      </w:r>
+      <w:r>
+        <w:rPr>
+          <w:lang w:val="en-US"/>
+        </w:rPr>
+        <w:t>cliente</w:t>
+      </w:r>
+      <w:r>
+        <w:rPr>
+          <w:lang w:val="en-US"/>
+        </w:rPr>
+        <w:t>_email</w:t>
+      </w:r>
+      <w:proofErr w:type="spellEnd"/>
+      <w:r>
+        <w:rPr>
+          <w:lang w:val="en-US"/>
+        </w:rPr>
+        <w:t xml:space="preserve"> UNIQUE(email)</w:t>
+      </w:r>
+    </w:p>
+    <w:p>
+      <w:pPr>
+        <w:pStyle w:val="SemEspaamento"/>
+      </w:pPr>
+      <w:r>
+        <w:t>);</w:t>
+      </w:r>
+    </w:p>
+    <w:p>
+      <w:pPr>
+        <w:pStyle w:val="SemEspaamento"/>
+      </w:pPr>
+    </w:p>
+    <w:p>
+      <w:pPr>
+        <w:pStyle w:val="SemEspaamento"/>
+        <w:rPr>
+          <w:color w:val="00B050"/>
+        </w:rPr>
+      </w:pPr>
+      <w:r>
+        <w:rPr>
+          <w:color w:val="00B050"/>
+        </w:rPr>
+        <w:t>//</w:t>
+      </w:r>
+      <w:r>
+        <w:rPr>
+          <w:color w:val="00B050"/>
+        </w:rPr>
+        <w:t>Criação da tabela</w:t>
+      </w:r>
+      <w:r>
+        <w:rPr>
+          <w:color w:val="00B050"/>
+        </w:rPr>
         <w:t xml:space="preserve"> </w:t>
       </w:r>
       <w:r>
-        <w:t xml:space="preserve">  </w:t>
-      </w:r>
-      <w:r>
+        <w:rPr>
+          <w:color w:val="00B050"/>
+        </w:rPr>
+        <w:t>telefone</w:t>
+      </w:r>
+    </w:p>
+    <w:p>
+      <w:pPr>
+        <w:pStyle w:val="SemEspaamento"/>
+      </w:pPr>
+      <w:r>
+        <w:t xml:space="preserve">CREATE TABLE </w:t>
+      </w:r>
+      <w:r>
+        <w:t>Telefone</w:t>
+      </w:r>
+      <w:r>
+        <w:t xml:space="preserve"> (</w:t>
+      </w:r>
+    </w:p>
+    <w:p>
+      <w:pPr>
+        <w:pStyle w:val="SemEspaamento"/>
+        <w:rPr>
+          <w:lang w:val="en-US"/>
+        </w:rPr>
+      </w:pPr>
+      <w:r>
+        <w:t xml:space="preserve">    </w:t>
+      </w:r>
+      <w:r>
+        <w:rPr>
+          <w:lang w:val="en-US"/>
+        </w:rPr>
+        <w:t>id</w:t>
+      </w:r>
+      <w:r>
+        <w:rPr>
+          <w:lang w:val="en-US"/>
+        </w:rPr>
+        <w:t xml:space="preserve"> INT NOT NULL</w:t>
+      </w:r>
+      <w:r>
+        <w:rPr>
+          <w:lang w:val="en-US"/>
+        </w:rPr>
+        <w:t>,</w:t>
+      </w:r>
+    </w:p>
+    <w:p>
+      <w:pPr>
+        <w:pStyle w:val="SemEspaamento"/>
+        <w:rPr>
+          <w:lang w:val="en-US"/>
+        </w:rPr>
+      </w:pPr>
+      <w:r>
+        <w:rPr>
+          <w:lang w:val="en-US"/>
+        </w:rPr>
+        <w:t xml:space="preserve">    </w:t>
+      </w:r>
+      <w:proofErr w:type="spellStart"/>
+      <w:r>
+        <w:rPr>
+          <w:lang w:val="en-US"/>
+        </w:rPr>
+        <w:t>numero</w:t>
+      </w:r>
+      <w:proofErr w:type="spellEnd"/>
+      <w:r>
+        <w:rPr>
+          <w:lang w:val="en-US"/>
+        </w:rPr>
+        <w:t xml:space="preserve"> VARCHAR(32),</w:t>
+      </w:r>
+    </w:p>
+    <w:p>
+      <w:pPr>
+        <w:pStyle w:val="SemEspaamento"/>
+        <w:rPr>
+          <w:lang w:val="en-US"/>
+        </w:rPr>
+      </w:pPr>
+    </w:p>
+    <w:p>
+      <w:pPr>
+        <w:pStyle w:val="SemEspaamento"/>
+        <w:rPr>
+          <w:lang w:val="en-US"/>
+        </w:rPr>
+      </w:pPr>
+      <w:r>
+        <w:rPr>
+          <w:lang w:val="en-US"/>
+        </w:rPr>
+        <w:t xml:space="preserve">    </w:t>
+      </w:r>
+      <w:r>
+        <w:rPr>
+          <w:lang w:val="en-US"/>
+        </w:rPr>
+        <w:t xml:space="preserve">CONSTRAINT </w:t>
+      </w:r>
+      <w:proofErr w:type="spellStart"/>
+      <w:r>
+        <w:rPr>
+          <w:lang w:val="en-US"/>
+        </w:rPr>
+        <w:t>pk_</w:t>
+      </w:r>
+      <w:r>
+        <w:rPr>
+          <w:lang w:val="en-US"/>
+        </w:rPr>
+        <w:t>telefone</w:t>
+      </w:r>
+      <w:proofErr w:type="spellEnd"/>
+      <w:r>
+        <w:rPr>
+          <w:lang w:val="en-US"/>
+        </w:rPr>
         <w:t xml:space="preserve"> </w:t>
       </w:r>
       <w:r>
-        <w:t xml:space="preserve">nome </w:t>
-      </w:r>
-      <w:r>
-        <w:t xml:space="preserve"> </w:t>
-      </w:r>
-      <w:r>
-        <w:t>VARCHAR(64)</w:t>
-      </w:r>
-      <w:r>
-        <w:t xml:space="preserve"> NOT NULL</w:t>
-      </w:r>
-      <w:r>
-        <w:t>,</w:t>
-      </w:r>
-    </w:p>
-    <w:p>
-      <w:pPr>
-        <w:pStyle w:val="SemEspaamento"/>
-      </w:pPr>
-      <w:r>
+        <w:rPr>
+          <w:lang w:val="en-US"/>
+        </w:rPr>
+        <w:t>PRIMARY KEY (id</w:t>
+      </w:r>
+      <w:r>
+        <w:rPr>
+          <w:lang w:val="en-US"/>
+        </w:rPr>
+        <w:t xml:space="preserve">, </w:t>
+      </w:r>
+      <w:proofErr w:type="spellStart"/>
+      <w:r>
+        <w:rPr>
+          <w:lang w:val="en-US"/>
+        </w:rPr>
+        <w:t>numero</w:t>
+      </w:r>
+      <w:proofErr w:type="spellEnd"/>
+      <w:r>
+        <w:rPr>
+          <w:lang w:val="en-US"/>
+        </w:rPr>
+        <w:t>),</w:t>
+      </w:r>
+    </w:p>
+    <w:p>
+      <w:pPr>
+        <w:pStyle w:val="SemEspaamento"/>
+        <w:rPr>
+          <w:lang w:val="en-US"/>
+        </w:rPr>
+      </w:pPr>
+      <w:r>
+        <w:rPr>
+          <w:lang w:val="en-US"/>
+        </w:rPr>
         <w:t xml:space="preserve">    </w:t>
       </w:r>
-      <w:proofErr w:type="spellStart"/>
-      <w:r>
-        <w:t>idEndereco</w:t>
-      </w:r>
-      <w:proofErr w:type="spellEnd"/>
-      <w:r>
-        <w:t xml:space="preserve"> INT,</w:t>
-      </w:r>
-    </w:p>
-    <w:p>
-      <w:pPr>
-        <w:pStyle w:val="SemEspaamento"/>
-      </w:pPr>
-    </w:p>
-    <w:p>
-      <w:pPr>
-        <w:pStyle w:val="SemEspaamento"/>
-        <w:rPr>
-          <w:lang w:val="en-US"/>
-        </w:rPr>
-      </w:pPr>
-      <w:r>
+      <w:r>
+        <w:rPr>
+          <w:lang w:val="en-US"/>
+        </w:rPr>
+        <w:t xml:space="preserve">CONSTRAINT </w:t>
+      </w:r>
+      <w:proofErr w:type="spellStart"/>
+      <w:r>
+        <w:rPr>
+          <w:lang w:val="en-US"/>
+        </w:rPr>
+        <w:t>fk_</w:t>
+      </w:r>
+      <w:r>
+        <w:rPr>
+          <w:lang w:val="en-US"/>
+        </w:rPr>
+        <w:t>telefone</w:t>
+      </w:r>
+      <w:r>
+        <w:rPr>
+          <w:lang w:val="en-US"/>
+        </w:rPr>
+        <w:t>_id</w:t>
+      </w:r>
+      <w:proofErr w:type="spellEnd"/>
+      <w:r>
+        <w:rPr>
+          <w:lang w:val="en-US"/>
+        </w:rPr>
+        <w:t xml:space="preserve"> FOREIGN KEY(</w:t>
+      </w:r>
+      <w:r>
+        <w:rPr>
+          <w:lang w:val="en-US"/>
+        </w:rPr>
+        <w:t>id</w:t>
+      </w:r>
+      <w:r>
+        <w:rPr>
+          <w:lang w:val="en-US"/>
+        </w:rPr>
+        <w:t xml:space="preserve">) REFERENCES </w:t>
+      </w:r>
+      <w:r>
+        <w:rPr>
+          <w:lang w:val="en-US"/>
+        </w:rPr>
+        <w:t>Pessoa</w:t>
+      </w:r>
+      <w:r>
+        <w:rPr>
+          <w:lang w:val="en-US"/>
+        </w:rPr>
+        <w:t>(id),</w:t>
+      </w:r>
+    </w:p>
+    <w:p>
+      <w:pPr>
+        <w:pStyle w:val="SemEspaamento"/>
+      </w:pPr>
+      <w:r>
+        <w:rPr>
+          <w:lang w:val="en-US"/>
+        </w:rPr>
         <w:t xml:space="preserve">    </w:t>
       </w:r>
       <w:r>
-        <w:rPr>
-          <w:lang w:val="en-US"/>
-        </w:rPr>
         <w:t xml:space="preserve">CONSTRAINT </w:t>
-      </w:r>
-      <w:proofErr w:type="spellStart"/>
-      <w:r>
-        <w:rPr>
-          <w:lang w:val="en-US"/>
-        </w:rPr>
-        <w:t>pk_pessoa</w:t>
-      </w:r>
-      <w:proofErr w:type="spellEnd"/>
-      <w:r>
-        <w:rPr>
-          <w:lang w:val="en-US"/>
-        </w:rPr>
-        <w:t xml:space="preserve"> PRIMARY KEY (id),</w:t>
-      </w:r>
-    </w:p>
-    <w:p>
-      <w:pPr>
-        <w:pStyle w:val="SemEspaamento"/>
-      </w:pPr>
-      <w:r>
-        <w:rPr>
-          <w:lang w:val="en-US"/>
-        </w:rPr>
-        <w:t xml:space="preserve">    </w:t>
-      </w:r>
-      <w:r>
-        <w:t xml:space="preserve">CONSTRAINT </w:t>
-      </w:r>
-      <w:proofErr w:type="spellStart"/>
-      <w:r>
-        <w:t>fk_pessoa_idEndereco</w:t>
-      </w:r>
-      <w:proofErr w:type="spellEnd"/>
-      <w:r>
-        <w:t xml:space="preserve"> FOREIGN KEY(</w:t>
-      </w:r>
-      <w:proofErr w:type="spellStart"/>
-      <w:r>
-        <w:t>idEndereco</w:t>
-      </w:r>
-      <w:proofErr w:type="spellEnd"/>
-      <w:r>
-        <w:t xml:space="preserve">) REFERENCES </w:t>
-      </w:r>
-      <w:proofErr w:type="spellStart"/>
-      <w:r>
-        <w:t>Endereco</w:t>
-      </w:r>
-      <w:proofErr w:type="spellEnd"/>
-      <w:r>
-        <w:t>(id),</w:t>
-      </w:r>
-    </w:p>
-    <w:p>
-      <w:pPr>
-        <w:pStyle w:val="SemEspaamento"/>
-      </w:pPr>
-      <w:r>
-        <w:t xml:space="preserve">    CONSTRAINT </w:t>
-      </w:r>
-      <w:proofErr w:type="spellStart"/>
-      <w:r>
-        <w:t>un_pessoa_cpf</w:t>
-      </w:r>
-      <w:proofErr w:type="spellEnd"/>
-      <w:r>
-        <w:t xml:space="preserve"> UNIQUE(</w:t>
-      </w:r>
-      <w:proofErr w:type="spellStart"/>
-      <w:r>
-        <w:t>cpf</w:t>
-      </w:r>
-      <w:proofErr w:type="spellEnd"/>
-      <w:r>
-        <w:t>)</w:t>
-      </w:r>
-    </w:p>
-    <w:p>
-      <w:pPr>
-        <w:pStyle w:val="SemEspaamento"/>
-      </w:pPr>
-      <w:r>
-        <w:t>);</w:t>
-      </w:r>
-    </w:p>
-    <w:p>
-      <w:pPr>
-        <w:pStyle w:val="SemEspaamento"/>
-      </w:pPr>
-    </w:p>
-    <w:p>
-      <w:pPr>
-        <w:pStyle w:val="SemEspaamento"/>
-        <w:rPr>
-          <w:color w:val="00B050"/>
-        </w:rPr>
-      </w:pPr>
-      <w:r>
-        <w:rPr>
-          <w:color w:val="00B050"/>
-        </w:rPr>
-        <w:t>//</w:t>
-      </w:r>
-      <w:r>
-        <w:rPr>
-          <w:color w:val="00B050"/>
-        </w:rPr>
-        <w:t>Criação da tabela</w:t>
-      </w:r>
-      <w:r>
-        <w:rPr>
-          <w:color w:val="00B050"/>
-        </w:rPr>
-        <w:t xml:space="preserve"> </w:t>
-      </w:r>
-      <w:r>
-        <w:rPr>
-          <w:color w:val="00B050"/>
-        </w:rPr>
-        <w:t>cliente</w:t>
-      </w:r>
-    </w:p>
-    <w:p>
-      <w:pPr>
-        <w:pStyle w:val="SemEspaamento"/>
-        <w:rPr>
-          <w:lang w:val="en-US"/>
-        </w:rPr>
-      </w:pPr>
-      <w:r>
-        <w:rPr>
-          <w:lang w:val="en-US"/>
-        </w:rPr>
-        <w:t xml:space="preserve">CREATE TABLE </w:t>
-      </w:r>
-      <w:proofErr w:type="spellStart"/>
-      <w:r>
-        <w:rPr>
-          <w:lang w:val="en-US"/>
-        </w:rPr>
-        <w:t>Cliente</w:t>
-      </w:r>
-      <w:proofErr w:type="spellEnd"/>
-      <w:r>
-        <w:rPr>
-          <w:lang w:val="en-US"/>
-        </w:rPr>
-        <w:t xml:space="preserve"> (</w:t>
-      </w:r>
-    </w:p>
-    <w:p>
-      <w:pPr>
-        <w:pStyle w:val="SemEspaamento"/>
-        <w:rPr>
-          <w:lang w:val="en-US"/>
-        </w:rPr>
-      </w:pPr>
-      <w:r>
-        <w:rPr>
-          <w:lang w:val="en-US"/>
-        </w:rPr>
-        <w:t xml:space="preserve">    </w:t>
-      </w:r>
-      <w:r>
-        <w:rPr>
-          <w:lang w:val="en-US"/>
-        </w:rPr>
-        <w:t>id</w:t>
-      </w:r>
-      <w:r>
-        <w:rPr>
-          <w:lang w:val="en-US"/>
-        </w:rPr>
-        <w:t xml:space="preserve"> INT NOT NULL</w:t>
-      </w:r>
-      <w:r>
-        <w:rPr>
-          <w:lang w:val="en-US"/>
-        </w:rPr>
-        <w:t>,</w:t>
-      </w:r>
-    </w:p>
-    <w:p>
-      <w:pPr>
-        <w:pStyle w:val="SemEspaamento"/>
-        <w:rPr>
-          <w:lang w:val="en-US"/>
-        </w:rPr>
-      </w:pPr>
-      <w:r>
-        <w:rPr>
-          <w:lang w:val="en-US"/>
-        </w:rPr>
-        <w:t xml:space="preserve">    email VARCHAR(32),</w:t>
-      </w:r>
-    </w:p>
-    <w:p>
-      <w:pPr>
-        <w:pStyle w:val="SemEspaamento"/>
-        <w:rPr>
-          <w:lang w:val="en-US"/>
-        </w:rPr>
-      </w:pPr>
-    </w:p>
-    <w:p>
-      <w:pPr>
-        <w:pStyle w:val="SemEspaamento"/>
-        <w:rPr>
-          <w:lang w:val="en-US"/>
-        </w:rPr>
-      </w:pPr>
-      <w:r>
-        <w:rPr>
-          <w:lang w:val="en-US"/>
-        </w:rPr>
-        <w:t xml:space="preserve">    </w:t>
-      </w:r>
-      <w:r>
-        <w:rPr>
-          <w:lang w:val="en-US"/>
-        </w:rPr>
-        <w:t xml:space="preserve">CONSTRAINT </w:t>
-      </w:r>
-      <w:proofErr w:type="spellStart"/>
-      <w:r>
-        <w:rPr>
-          <w:lang w:val="en-US"/>
-        </w:rPr>
-        <w:t>pk_</w:t>
-      </w:r>
-      <w:r>
-        <w:rPr>
-          <w:lang w:val="en-US"/>
-        </w:rPr>
-        <w:t>cliente</w:t>
-      </w:r>
-      <w:proofErr w:type="spellEnd"/>
-      <w:r>
-        <w:rPr>
-          <w:lang w:val="en-US"/>
-        </w:rPr>
-        <w:t xml:space="preserve"> PRIMARY KEY (id),</w:t>
-      </w:r>
-    </w:p>
-    <w:p>
-      <w:pPr>
-        <w:pStyle w:val="SemEspaamento"/>
-        <w:rPr>
-          <w:lang w:val="en-US"/>
-        </w:rPr>
-      </w:pPr>
-      <w:r>
-        <w:rPr>
-          <w:lang w:val="en-US"/>
-        </w:rPr>
-        <w:t xml:space="preserve">    </w:t>
-      </w:r>
-      <w:r>
-        <w:rPr>
-          <w:lang w:val="en-US"/>
-        </w:rPr>
-        <w:t xml:space="preserve">CONSTRAINT </w:t>
-      </w:r>
-      <w:proofErr w:type="spellStart"/>
-      <w:r>
-        <w:rPr>
-          <w:lang w:val="en-US"/>
-        </w:rPr>
-        <w:t>fk_cliente_id</w:t>
-      </w:r>
-      <w:proofErr w:type="spellEnd"/>
-      <w:r>
-        <w:rPr>
-          <w:lang w:val="en-US"/>
-        </w:rPr>
-        <w:t xml:space="preserve"> FOREIGN KEY(</w:t>
-      </w:r>
-      <w:r>
-        <w:rPr>
-          <w:lang w:val="en-US"/>
-        </w:rPr>
-        <w:t>id</w:t>
-      </w:r>
-      <w:r>
-        <w:rPr>
-          <w:lang w:val="en-US"/>
-        </w:rPr>
-        <w:t xml:space="preserve">) REFERENCES </w:t>
-      </w:r>
-      <w:r>
-        <w:rPr>
-          <w:lang w:val="en-US"/>
-        </w:rPr>
-        <w:t>Pessoa</w:t>
-      </w:r>
-      <w:r>
-        <w:rPr>
-          <w:lang w:val="en-US"/>
-        </w:rPr>
-        <w:t>(id),</w:t>
-      </w:r>
-    </w:p>
-    <w:p>
-      <w:pPr>
-        <w:pStyle w:val="SemEspaamento"/>
-        <w:rPr>
-          <w:lang w:val="en-US"/>
-        </w:rPr>
-      </w:pPr>
-      <w:r>
-        <w:rPr>
-          <w:lang w:val="en-US"/>
-        </w:rPr>
-        <w:t xml:space="preserve">    CONSTRAINT </w:t>
-      </w:r>
-      <w:proofErr w:type="spellStart"/>
-      <w:r>
-        <w:rPr>
-          <w:lang w:val="en-US"/>
-        </w:rPr>
-        <w:t>un_</w:t>
-      </w:r>
-      <w:r>
-        <w:rPr>
-          <w:lang w:val="en-US"/>
-        </w:rPr>
-        <w:t>cliente</w:t>
-      </w:r>
-      <w:r>
-        <w:rPr>
-          <w:lang w:val="en-US"/>
-        </w:rPr>
-        <w:t>_email</w:t>
-      </w:r>
-      <w:proofErr w:type="spellEnd"/>
-      <w:r>
-        <w:rPr>
-          <w:lang w:val="en-US"/>
-        </w:rPr>
-        <w:t xml:space="preserve"> UNIQUE(email)</w:t>
-      </w:r>
-    </w:p>
-    <w:p>
-      <w:pPr>
-        <w:pStyle w:val="SemEspaamento"/>
-      </w:pPr>
-      <w:r>
-        <w:t>);</w:t>
-      </w:r>
-    </w:p>
-    <w:p>
-      <w:pPr>
-        <w:pStyle w:val="SemEspaamento"/>
-      </w:pPr>
-    </w:p>
-    <w:p>
-      <w:pPr>
-        <w:pStyle w:val="SemEspaamento"/>
-        <w:rPr>
-          <w:color w:val="00B050"/>
-        </w:rPr>
-      </w:pPr>
-      <w:r>
-        <w:rPr>
-          <w:color w:val="00B050"/>
-        </w:rPr>
-        <w:t>//</w:t>
-      </w:r>
-      <w:r>
-        <w:rPr>
-          <w:color w:val="00B050"/>
-        </w:rPr>
-        <w:t>Criação da tabela</w:t>
-      </w:r>
-      <w:r>
-        <w:rPr>
-          <w:color w:val="00B050"/>
-        </w:rPr>
-        <w:t xml:space="preserve"> </w:t>
-      </w:r>
-      <w:r>
-        <w:rPr>
-          <w:color w:val="00B050"/>
-        </w:rPr>
-        <w:t>telefone</w:t>
-      </w:r>
-    </w:p>
-    <w:p>
-      <w:pPr>
-        <w:pStyle w:val="SemEspaamento"/>
-      </w:pPr>
-      <w:r>
-        <w:t xml:space="preserve">CREATE TABLE </w:t>
-      </w:r>
-      <w:r>
-        <w:t>Telefone</w:t>
-      </w:r>
-      <w:r>
-        <w:t xml:space="preserve"> (</w:t>
-      </w:r>
-    </w:p>
-    <w:p>
-      <w:pPr>
-        <w:pStyle w:val="SemEspaamento"/>
-        <w:rPr>
-          <w:lang w:val="en-US"/>
-        </w:rPr>
-      </w:pPr>
-      <w:r>
-        <w:t xml:space="preserve">    </w:t>
-      </w:r>
-      <w:r>
-        <w:rPr>
-          <w:lang w:val="en-US"/>
-        </w:rPr>
-        <w:t>id</w:t>
-      </w:r>
-      <w:r>
-        <w:rPr>
-          <w:lang w:val="en-US"/>
-        </w:rPr>
-        <w:t xml:space="preserve"> INT NOT NULL</w:t>
-      </w:r>
-      <w:r>
-        <w:rPr>
-          <w:lang w:val="en-US"/>
-        </w:rPr>
-        <w:t>,</w:t>
-      </w:r>
-    </w:p>
-    <w:p>
-      <w:pPr>
-        <w:pStyle w:val="SemEspaamento"/>
-        <w:rPr>
-          <w:lang w:val="en-US"/>
-        </w:rPr>
-      </w:pPr>
-      <w:r>
-        <w:rPr>
-          <w:lang w:val="en-US"/>
-        </w:rPr>
-        <w:t xml:space="preserve">    </w:t>
-      </w:r>
-      <w:proofErr w:type="spellStart"/>
-      <w:r>
-        <w:rPr>
-          <w:lang w:val="en-US"/>
-        </w:rPr>
-        <w:t>numero</w:t>
-      </w:r>
-      <w:proofErr w:type="spellEnd"/>
-      <w:r>
-        <w:rPr>
-          <w:lang w:val="en-US"/>
-        </w:rPr>
-        <w:t xml:space="preserve"> VARCHAR(32),</w:t>
-      </w:r>
-    </w:p>
-    <w:p>
-      <w:pPr>
-        <w:pStyle w:val="SemEspaamento"/>
-        <w:rPr>
-          <w:lang w:val="en-US"/>
-        </w:rPr>
-      </w:pPr>
-    </w:p>
-    <w:p>
-      <w:pPr>
-        <w:pStyle w:val="SemEspaamento"/>
-        <w:rPr>
-          <w:lang w:val="en-US"/>
-        </w:rPr>
-      </w:pPr>
-      <w:r>
-        <w:rPr>
-          <w:lang w:val="en-US"/>
-        </w:rPr>
-        <w:t xml:space="preserve">    </w:t>
-      </w:r>
-      <w:r>
-        <w:rPr>
-          <w:lang w:val="en-US"/>
-        </w:rPr>
-        <w:t xml:space="preserve">CONSTRAINT </w:t>
-      </w:r>
-      <w:proofErr w:type="spellStart"/>
-      <w:r>
-        <w:rPr>
-          <w:lang w:val="en-US"/>
-        </w:rPr>
-        <w:t>pk_</w:t>
-      </w:r>
-      <w:r>
-        <w:rPr>
-          <w:lang w:val="en-US"/>
-        </w:rPr>
-        <w:t>telefone</w:t>
-      </w:r>
-      <w:proofErr w:type="spellEnd"/>
-      <w:r>
-        <w:rPr>
-          <w:lang w:val="en-US"/>
-        </w:rPr>
-        <w:t xml:space="preserve"> </w:t>
-      </w:r>
-      <w:r>
-        <w:rPr>
-          <w:lang w:val="en-US"/>
-        </w:rPr>
-        <w:t>PRIMARY KEY (id</w:t>
-      </w:r>
-      <w:r>
-        <w:rPr>
-          <w:lang w:val="en-US"/>
-        </w:rPr>
-        <w:t xml:space="preserve">, </w:t>
-      </w:r>
-      <w:proofErr w:type="spellStart"/>
-      <w:r>
-        <w:rPr>
-          <w:lang w:val="en-US"/>
-        </w:rPr>
-        <w:t>numero</w:t>
-      </w:r>
-      <w:proofErr w:type="spellEnd"/>
-      <w:r>
-        <w:rPr>
-          <w:lang w:val="en-US"/>
-        </w:rPr>
-        <w:t>),</w:t>
-      </w:r>
-    </w:p>
-    <w:p>
-      <w:pPr>
-        <w:pStyle w:val="SemEspaamento"/>
-        <w:rPr>
-          <w:lang w:val="en-US"/>
-        </w:rPr>
-      </w:pPr>
-      <w:r>
-        <w:rPr>
-          <w:lang w:val="en-US"/>
-        </w:rPr>
-        <w:t xml:space="preserve">    </w:t>
-      </w:r>
-      <w:r>
-        <w:rPr>
-          <w:lang w:val="en-US"/>
-        </w:rPr>
-        <w:t xml:space="preserve">CONSTRAINT </w:t>
-      </w:r>
-      <w:proofErr w:type="spellStart"/>
-      <w:r>
-        <w:rPr>
-          <w:lang w:val="en-US"/>
-        </w:rPr>
-        <w:t>fk_</w:t>
-      </w:r>
-      <w:r>
-        <w:rPr>
-          <w:lang w:val="en-US"/>
-        </w:rPr>
-        <w:t>telefone</w:t>
-      </w:r>
-      <w:r>
-        <w:rPr>
-          <w:lang w:val="en-US"/>
-        </w:rPr>
-        <w:t>_id</w:t>
-      </w:r>
-      <w:proofErr w:type="spellEnd"/>
-      <w:r>
-        <w:rPr>
-          <w:lang w:val="en-US"/>
-        </w:rPr>
-        <w:t xml:space="preserve"> FOREIGN KEY(</w:t>
-      </w:r>
-      <w:r>
-        <w:rPr>
-          <w:lang w:val="en-US"/>
-        </w:rPr>
-        <w:t>id</w:t>
-      </w:r>
-      <w:r>
-        <w:rPr>
-          <w:lang w:val="en-US"/>
-        </w:rPr>
-        <w:t xml:space="preserve">) REFERENCES </w:t>
-      </w:r>
-      <w:r>
-        <w:rPr>
-          <w:lang w:val="en-US"/>
-        </w:rPr>
-        <w:t>Pessoa</w:t>
-      </w:r>
-      <w:r>
-        <w:rPr>
-          <w:lang w:val="en-US"/>
-        </w:rPr>
-        <w:t>(id),</w:t>
-      </w:r>
-    </w:p>
-    <w:p>
-      <w:pPr>
-        <w:pStyle w:val="SemEspaamento"/>
-      </w:pPr>
-      <w:r>
-        <w:t xml:space="preserve">    CONSTRAINT </w:t>
       </w:r>
       <w:proofErr w:type="spellStart"/>
       <w:r>
@@ -2092,28 +2130,138 @@
     <w:p>
       <w:pPr>
         <w:pStyle w:val="SemEspaamento"/>
-        <w:rPr>
-          <w:lang w:val="en-US"/>
-        </w:rPr>
-      </w:pPr>
-      <w:r>
-        <w:rPr>
-          <w:lang w:val="en-US"/>
-        </w:rPr>
+      </w:pPr>
+      <w:r>
         <w:t xml:space="preserve">    </w:t>
       </w:r>
       <w:r>
-        <w:rPr>
-          <w:lang w:val="en-US"/>
-        </w:rPr>
         <w:tab/>
       </w:r>
       <w:r>
-        <w:rPr>
-          <w:lang w:val="en-US"/>
-        </w:rPr>
-        <w:t>SELECT * FROM Pessoa WHERE id = LAST_INSERT_ID();</w:t>
-      </w:r>
+        <w:t xml:space="preserve">SELECT p.*, </w:t>
+      </w:r>
+      <w:proofErr w:type="spellStart"/>
+      <w:r>
+        <w:t>e.rua,</w:t>
+      </w:r>
+      <w:proofErr w:type="spellEnd"/>
+      <w:r>
+        <w:t xml:space="preserve"> </w:t>
+      </w:r>
+      <w:proofErr w:type="spellStart"/>
+      <w:r>
+        <w:t>e.numero,</w:t>
+      </w:r>
+      <w:proofErr w:type="spellEnd"/>
+      <w:r>
+        <w:t xml:space="preserve"> </w:t>
+      </w:r>
+      <w:proofErr w:type="spellStart"/>
+      <w:r>
+        <w:t>e.cep,</w:t>
+      </w:r>
+      <w:proofErr w:type="spellEnd"/>
+      <w:r>
+        <w:t xml:space="preserve"> </w:t>
+      </w:r>
+      <w:proofErr w:type="spellStart"/>
+      <w:r>
+        <w:t>e.cidade,</w:t>
+      </w:r>
+      <w:proofErr w:type="spellEnd"/>
+      <w:r>
+        <w:t xml:space="preserve"> </w:t>
+      </w:r>
+      <w:proofErr w:type="spellStart"/>
+      <w:r>
+        <w:t>e.estado</w:t>
+      </w:r>
+      <w:proofErr w:type="spellEnd"/>
+      <w:r>
+        <w:t xml:space="preserve"> </w:t>
+      </w:r>
+      <w:r>
+        <w:t xml:space="preserve">FROM Pessoa  p </w:t>
+      </w:r>
+    </w:p>
+    <w:p>
+      <w:pPr>
+        <w:pStyle w:val="SemEspaamento"/>
+        <w:rPr>
+          <w:lang w:val="en-US"/>
+        </w:rPr>
+      </w:pPr>
+      <w:r>
+        <w:tab/>
+      </w:r>
+      <w:r>
+        <w:rPr>
+          <w:lang w:val="en-US"/>
+        </w:rPr>
+        <w:t xml:space="preserve">LEFT JOIN </w:t>
+      </w:r>
+      <w:proofErr w:type="spellStart"/>
+      <w:r>
+        <w:rPr>
+          <w:lang w:val="en-US"/>
+        </w:rPr>
+        <w:t>Endereco</w:t>
+      </w:r>
+      <w:proofErr w:type="spellEnd"/>
+      <w:r>
+        <w:rPr>
+          <w:lang w:val="en-US"/>
+        </w:rPr>
+        <w:t xml:space="preserve"> e ON </w:t>
+      </w:r>
+      <w:proofErr w:type="spellStart"/>
+      <w:r>
+        <w:rPr>
+          <w:lang w:val="en-US"/>
+        </w:rPr>
+        <w:t>p.idEndereco</w:t>
+      </w:r>
+      <w:proofErr w:type="spellEnd"/>
+      <w:r>
+        <w:rPr>
+          <w:lang w:val="en-US"/>
+        </w:rPr>
+        <w:t xml:space="preserve"> = e.id</w:t>
+      </w:r>
+    </w:p>
+    <w:p>
+      <w:pPr>
+        <w:pStyle w:val="SemEspaamento"/>
+        <w:rPr>
+          <w:lang w:val="en-US"/>
+        </w:rPr>
+      </w:pPr>
+      <w:r>
+        <w:rPr>
+          <w:lang w:val="en-US"/>
+        </w:rPr>
+        <w:tab/>
+      </w:r>
+      <w:r>
+        <w:rPr>
+          <w:lang w:val="en-US"/>
+        </w:rPr>
+        <w:tab/>
+      </w:r>
+      <w:r>
+        <w:rPr>
+          <w:lang w:val="en-US"/>
+        </w:rPr>
+        <w:t>WHERE p.id = LAST_INSERT_ID();</w:t>
+      </w:r>
+    </w:p>
+    <w:p>
+      <w:pPr>
+        <w:pStyle w:val="SemEspaamento"/>
+        <w:rPr>
+          <w:lang w:val="en-US"/>
+        </w:rPr>
+      </w:pPr>
     </w:p>
     <w:p>
       <w:pPr>

</xml_diff>

<commit_message>
Removendo TelefoneDAO e Telefone
</commit_message>
<xml_diff>
--- a/MercadoETEC/adicionais/modelagemDB/ModelagemDB.docx
+++ b/MercadoETEC/adicionais/modelagemDB/ModelagemDB.docx
@@ -369,7 +369,25 @@
         <w:rPr>
           <w:lang w:val="en-US"/>
         </w:rPr>
-        <w:t xml:space="preserve"> VARCHAR(32),</w:t>
+        <w:t xml:space="preserve"> VARCHAR(32)</w:t>
+      </w:r>
+      <w:r>
+        <w:rPr>
+          <w:lang w:val="en-US"/>
+        </w:rPr>
+        <w:t xml:space="preserve"> </w:t>
+      </w:r>
+      <w:r>
+        <w:rPr>
+          <w:lang w:val="en-US"/>
+        </w:rPr>
+        <w:t>NOT NULL</w:t>
+      </w:r>
+      <w:r>
+        <w:rPr>
+          <w:lang w:val="en-US"/>
+        </w:rPr>
+        <w:t>,</w:t>
       </w:r>
     </w:p>
     <w:p>
@@ -397,13 +415,35 @@
         <w:rPr>
           <w:lang w:val="en-US"/>
         </w:rPr>
-        <w:t xml:space="preserve">  VARCHAR(64)</w:t>
-      </w:r>
-      <w:r>
-        <w:rPr>
-          <w:lang w:val="en-US"/>
-        </w:rPr>
-        <w:t xml:space="preserve"> NOT NULL</w:t>
+        <w:t xml:space="preserve">  VARCHAR(64),</w:t>
+      </w:r>
+    </w:p>
+    <w:p>
+      <w:pPr>
+        <w:pStyle w:val="SemEspaamento"/>
+        <w:rPr>
+          <w:lang w:val="en-US"/>
+        </w:rPr>
+      </w:pPr>
+      <w:r>
+        <w:rPr>
+          <w:lang w:val="en-US"/>
+        </w:rPr>
+        <w:t xml:space="preserve">    </w:t>
+      </w:r>
+      <w:proofErr w:type="spellStart"/>
+      <w:r>
+        <w:rPr>
+          <w:lang w:val="en-US"/>
+        </w:rPr>
+        <w:t>telefone</w:t>
+      </w:r>
+      <w:proofErr w:type="spellEnd"/>
+      <w:r>
+        <w:rPr>
+          <w:lang w:val="en-US"/>
+        </w:rPr>
+        <w:t xml:space="preserve"> VARCHAR(32)</w:t>
       </w:r>
       <w:r>
         <w:rPr>
@@ -736,275 +776,6 @@
           <w:lang w:val="en-US"/>
         </w:rPr>
         <w:t>fk_cliente_id</w:t>
-      </w:r>
-      <w:proofErr w:type="spellEnd"/>
-      <w:r>
-        <w:rPr>
-          <w:lang w:val="en-US"/>
-        </w:rPr>
-        <w:t xml:space="preserve"> FOREIGN KEY(</w:t>
-      </w:r>
-      <w:r>
-        <w:rPr>
-          <w:lang w:val="en-US"/>
-        </w:rPr>
-        <w:t>id</w:t>
-      </w:r>
-      <w:r>
-        <w:rPr>
-          <w:lang w:val="en-US"/>
-        </w:rPr>
-        <w:t xml:space="preserve">) REFERENCES </w:t>
-      </w:r>
-      <w:r>
-        <w:rPr>
-          <w:lang w:val="en-US"/>
-        </w:rPr>
-        <w:t>Pessoa</w:t>
-      </w:r>
-      <w:r>
-        <w:rPr>
-          <w:lang w:val="en-US"/>
-        </w:rPr>
-        <w:t>(id)</w:t>
-      </w:r>
-    </w:p>
-    <w:p>
-      <w:pPr>
-        <w:pStyle w:val="SemEspaamento"/>
-        <w:rPr>
-          <w:lang w:val="en-US"/>
-        </w:rPr>
-      </w:pPr>
-      <w:r>
-        <w:rPr>
-          <w:lang w:val="en-US"/>
-        </w:rPr>
-        <w:t>);</w:t>
-      </w:r>
-    </w:p>
-    <w:p>
-      <w:pPr>
-        <w:pStyle w:val="SemEspaamento"/>
-        <w:rPr>
-          <w:lang w:val="en-US"/>
-        </w:rPr>
-      </w:pPr>
-    </w:p>
-    <w:p>
-      <w:pPr>
-        <w:pStyle w:val="SemEspaamento"/>
-        <w:rPr>
-          <w:color w:val="00B050"/>
-        </w:rPr>
-      </w:pPr>
-      <w:r>
-        <w:rPr>
-          <w:color w:val="00B050"/>
-        </w:rPr>
-        <w:t>//</w:t>
-      </w:r>
-      <w:r>
-        <w:rPr>
-          <w:color w:val="00B050"/>
-        </w:rPr>
-        <w:t>Criação da tabela</w:t>
-      </w:r>
-      <w:r>
-        <w:rPr>
-          <w:color w:val="00B050"/>
-        </w:rPr>
-        <w:t xml:space="preserve"> </w:t>
-      </w:r>
-      <w:r>
-        <w:rPr>
-          <w:color w:val="00B050"/>
-        </w:rPr>
-        <w:t>telefone</w:t>
-      </w:r>
-    </w:p>
-    <w:p>
-      <w:pPr>
-        <w:pStyle w:val="SemEspaamento"/>
-      </w:pPr>
-      <w:r>
-        <w:t xml:space="preserve">CREATE TABLE </w:t>
-      </w:r>
-      <w:r>
-        <w:t>Telefone</w:t>
-      </w:r>
-      <w:r>
-        <w:t xml:space="preserve"> (</w:t>
-      </w:r>
-    </w:p>
-    <w:p>
-      <w:pPr>
-        <w:pStyle w:val="SemEspaamento"/>
-        <w:rPr>
-          <w:lang w:val="en-US"/>
-        </w:rPr>
-      </w:pPr>
-      <w:r>
-        <w:t xml:space="preserve">    </w:t>
-      </w:r>
-      <w:r>
-        <w:rPr>
-          <w:lang w:val="en-US"/>
-        </w:rPr>
-        <w:t>id</w:t>
-      </w:r>
-      <w:r>
-        <w:rPr>
-          <w:lang w:val="en-US"/>
-        </w:rPr>
-        <w:t xml:space="preserve"> INT NOT NULL</w:t>
-      </w:r>
-      <w:r>
-        <w:rPr>
-          <w:lang w:val="en-US"/>
-        </w:rPr>
-        <w:t>,</w:t>
-      </w:r>
-    </w:p>
-    <w:p>
-      <w:pPr>
-        <w:pStyle w:val="SemEspaamento"/>
-        <w:rPr>
-          <w:lang w:val="en-US"/>
-        </w:rPr>
-      </w:pPr>
-      <w:r>
-        <w:rPr>
-          <w:lang w:val="en-US"/>
-        </w:rPr>
-        <w:t xml:space="preserve">    </w:t>
-      </w:r>
-      <w:proofErr w:type="spellStart"/>
-      <w:r>
-        <w:rPr>
-          <w:lang w:val="en-US"/>
-        </w:rPr>
-        <w:t>numero</w:t>
-      </w:r>
-      <w:proofErr w:type="spellEnd"/>
-      <w:r>
-        <w:rPr>
-          <w:lang w:val="en-US"/>
-        </w:rPr>
-        <w:t xml:space="preserve"> VARCHAR(32),</w:t>
-      </w:r>
-    </w:p>
-    <w:p>
-      <w:pPr>
-        <w:pStyle w:val="SemEspaamento"/>
-        <w:rPr>
-          <w:lang w:val="en-US"/>
-        </w:rPr>
-      </w:pPr>
-    </w:p>
-    <w:p>
-      <w:pPr>
-        <w:pStyle w:val="SemEspaamento"/>
-        <w:rPr>
-          <w:lang w:val="en-US"/>
-        </w:rPr>
-      </w:pPr>
-      <w:r>
-        <w:rPr>
-          <w:lang w:val="en-US"/>
-        </w:rPr>
-        <w:t xml:space="preserve">    </w:t>
-      </w:r>
-      <w:r>
-        <w:rPr>
-          <w:lang w:val="en-US"/>
-        </w:rPr>
-        <w:t xml:space="preserve">CONSTRAINT </w:t>
-      </w:r>
-      <w:proofErr w:type="spellStart"/>
-      <w:r>
-        <w:rPr>
-          <w:lang w:val="en-US"/>
-        </w:rPr>
-        <w:t>pk_</w:t>
-      </w:r>
-      <w:r>
-        <w:rPr>
-          <w:lang w:val="en-US"/>
-        </w:rPr>
-        <w:t>telefone</w:t>
-      </w:r>
-      <w:proofErr w:type="spellEnd"/>
-      <w:r>
-        <w:rPr>
-          <w:lang w:val="en-US"/>
-        </w:rPr>
-        <w:t xml:space="preserve"> </w:t>
-      </w:r>
-      <w:r>
-        <w:rPr>
-          <w:lang w:val="en-US"/>
-        </w:rPr>
-        <w:t>PRIMARY KEY (id</w:t>
-      </w:r>
-      <w:r>
-        <w:rPr>
-          <w:lang w:val="en-US"/>
-        </w:rPr>
-        <w:t xml:space="preserve">, </w:t>
-      </w:r>
-      <w:proofErr w:type="spellStart"/>
-      <w:r>
-        <w:rPr>
-          <w:lang w:val="en-US"/>
-        </w:rPr>
-        <w:t>numero</w:t>
-      </w:r>
-      <w:proofErr w:type="spellEnd"/>
-      <w:r>
-        <w:rPr>
-          <w:lang w:val="en-US"/>
-        </w:rPr>
-        <w:t>),</w:t>
-      </w:r>
-    </w:p>
-    <w:p>
-      <w:pPr>
-        <w:pStyle w:val="SemEspaamento"/>
-        <w:rPr>
-          <w:lang w:val="en-US"/>
-        </w:rPr>
-      </w:pPr>
-      <w:r>
-        <w:rPr>
-          <w:lang w:val="en-US"/>
-        </w:rPr>
-        <w:t xml:space="preserve">    </w:t>
-      </w:r>
-      <w:r>
-        <w:rPr>
-          <w:lang w:val="en-US"/>
-        </w:rPr>
-        <w:t xml:space="preserve">CONSTRAINT </w:t>
-      </w:r>
-      <w:proofErr w:type="spellStart"/>
-      <w:r>
-        <w:rPr>
-          <w:lang w:val="en-US"/>
-        </w:rPr>
-        <w:t>fk_</w:t>
-      </w:r>
-      <w:r>
-        <w:rPr>
-          <w:lang w:val="en-US"/>
-        </w:rPr>
-        <w:t>telefone</w:t>
-      </w:r>
-      <w:r>
-        <w:rPr>
-          <w:lang w:val="en-US"/>
-        </w:rPr>
-        <w:t>_id</w:t>
       </w:r>
       <w:proofErr w:type="spellEnd"/>
       <w:r>
@@ -1082,7 +853,10 @@
           <w:u w:val="single"/>
         </w:rPr>
       </w:pPr>
-      <w:r>
+    </w:p>
+    <w:p>
+      <w:pPr>
+        <w:pStyle w:val="SemEspaamento"/>
         <w:rPr>
           <w:b/>
           <w:color w:val="00B050"/>
@@ -1090,11 +864,11 @@
           <w:szCs w:val="40"/>
           <w:u w:val="single"/>
         </w:rPr>
-        <w:lastRenderedPageBreak/>
-        <w:t>--</w:t>
-      </w:r>
-      <w:proofErr w:type="spellStart"/>
-      <w:r>
+      </w:pPr>
+    </w:p>
+    <w:p>
+      <w:pPr>
+        <w:pStyle w:val="SemEspaamento"/>
         <w:rPr>
           <w:b/>
           <w:color w:val="00B050"/>
@@ -1102,10 +876,11 @@
           <w:szCs w:val="40"/>
           <w:u w:val="single"/>
         </w:rPr>
-        <w:t>Stored</w:t>
-      </w:r>
-      <w:proofErr w:type="spellEnd"/>
-      <w:r>
+      </w:pPr>
+    </w:p>
+    <w:p>
+      <w:pPr>
+        <w:pStyle w:val="SemEspaamento"/>
         <w:rPr>
           <w:b/>
           <w:color w:val="00B050"/>
@@ -1113,10 +888,11 @@
           <w:szCs w:val="40"/>
           <w:u w:val="single"/>
         </w:rPr>
-        <w:t xml:space="preserve"> </w:t>
-      </w:r>
-      <w:proofErr w:type="spellStart"/>
-      <w:r>
+      </w:pPr>
+    </w:p>
+    <w:p>
+      <w:pPr>
+        <w:pStyle w:val="SemEspaamento"/>
         <w:rPr>
           <w:b/>
           <w:color w:val="00B050"/>
@@ -1124,6 +900,61 @@
           <w:szCs w:val="40"/>
           <w:u w:val="single"/>
         </w:rPr>
+      </w:pPr>
+    </w:p>
+    <w:p>
+      <w:pPr>
+        <w:pStyle w:val="SemEspaamento"/>
+        <w:rPr>
+          <w:b/>
+          <w:color w:val="00B050"/>
+          <w:sz w:val="40"/>
+          <w:szCs w:val="40"/>
+          <w:u w:val="single"/>
+        </w:rPr>
+      </w:pPr>
+      <w:r>
+        <w:rPr>
+          <w:b/>
+          <w:color w:val="00B050"/>
+          <w:sz w:val="40"/>
+          <w:szCs w:val="40"/>
+          <w:u w:val="single"/>
+        </w:rPr>
+        <w:lastRenderedPageBreak/>
+        <w:t>--</w:t>
+      </w:r>
+      <w:proofErr w:type="spellStart"/>
+      <w:r>
+        <w:rPr>
+          <w:b/>
+          <w:color w:val="00B050"/>
+          <w:sz w:val="40"/>
+          <w:szCs w:val="40"/>
+          <w:u w:val="single"/>
+        </w:rPr>
+        <w:t>Stored</w:t>
+      </w:r>
+      <w:proofErr w:type="spellEnd"/>
+      <w:r>
+        <w:rPr>
+          <w:b/>
+          <w:color w:val="00B050"/>
+          <w:sz w:val="40"/>
+          <w:szCs w:val="40"/>
+          <w:u w:val="single"/>
+        </w:rPr>
+        <w:t xml:space="preserve"> </w:t>
+      </w:r>
+      <w:proofErr w:type="spellStart"/>
+      <w:r>
+        <w:rPr>
+          <w:b/>
+          <w:color w:val="00B050"/>
+          <w:sz w:val="40"/>
+          <w:szCs w:val="40"/>
+          <w:u w:val="single"/>
+        </w:rPr>
         <w:t>Procedures</w:t>
       </w:r>
       <w:proofErr w:type="spellEnd"/>
@@ -1979,6 +1810,22 @@
       </w:r>
       <w:proofErr w:type="spellStart"/>
       <w:r>
+        <w:t>ptelefone</w:t>
+      </w:r>
+      <w:proofErr w:type="spellEnd"/>
+      <w:r>
+        <w:t xml:space="preserve"> VARCHAR(32),</w:t>
+      </w:r>
+    </w:p>
+    <w:p>
+      <w:pPr>
+        <w:pStyle w:val="SemEspaamento"/>
+      </w:pPr>
+      <w:r>
+        <w:tab/>
+      </w:r>
+      <w:proofErr w:type="spellStart"/>
+      <w:r>
         <w:t>pidEndereco</w:t>
       </w:r>
       <w:proofErr w:type="spellEnd"/>
@@ -2028,6 +1875,9 @@
       <w:r>
         <w:t xml:space="preserve">, nome, </w:t>
       </w:r>
+      <w:r>
+        <w:t xml:space="preserve">telefone, </w:t>
+      </w:r>
       <w:proofErr w:type="spellStart"/>
       <w:r>
         <w:t>idEndereco</w:t>
@@ -2056,6 +1906,14 @@
       <w:proofErr w:type="spellStart"/>
       <w:r>
         <w:t>pnome</w:t>
+      </w:r>
+      <w:proofErr w:type="spellEnd"/>
+      <w:r>
+        <w:t xml:space="preserve">, </w:t>
+      </w:r>
+      <w:proofErr w:type="spellStart"/>
+      <w:r>
+        <w:t>ptelefone</w:t>
       </w:r>
       <w:proofErr w:type="spellEnd"/>
       <w:r>

</xml_diff>